<commit_message>
addition to assets and removed redundant files
</commit_message>
<xml_diff>
--- a/Plant Diagram.docx
+++ b/Plant Diagram.docx
@@ -2,6 +2,176 @@
 <file path=word/document.xml><?xml version="1.0" encoding="utf-8"?>
 <w:document xmlns:wpc="http://schemas.microsoft.com/office/word/2010/wordprocessingCanvas" xmlns:cx="http://schemas.microsoft.com/office/drawing/2014/chartex" xmlns:cx1="http://schemas.microsoft.com/office/drawing/2015/9/8/chartex" xmlns:cx2="http://schemas.microsoft.com/office/drawing/2015/10/21/chartex" xmlns:cx3="http://schemas.microsoft.com/office/drawing/2016/5/9/chartex" xmlns:cx4="http://schemas.microsoft.com/office/drawing/2016/5/10/chartex" xmlns:cx5="http://schemas.microsoft.com/office/drawing/2016/5/11/chartex" xmlns:cx6="http://schemas.microsoft.com/office/drawing/2016/5/12/chartex" xmlns:cx7="http://schemas.microsoft.com/office/drawing/2016/5/13/chartex" xmlns:cx8="http://schemas.microsoft.com/office/drawing/2016/5/14/chartex" xmlns:mc="http://schemas.openxmlformats.org/markup-compatibility/2006" xmlns:aink="http://schemas.microsoft.com/office/drawing/2016/ink" xmlns:am3d="http://schemas.microsoft.com/office/drawing/2017/model3d" xmlns:o="urn:schemas-microsoft-com:office:office" xmlns:r="http://schemas.openxmlformats.org/officeDocument/2006/relationships" xmlns:m="http://schemas.openxmlformats.org/officeDocument/2006/math" xmlns:v="urn:schemas-microsoft-com:vml" xmlns:wp14="http://schemas.microsoft.com/office/word/2010/wordprocessingDrawing" xmlns:wp="http://schemas.openxmlformats.org/drawingml/2006/wordprocessingDrawing" xmlns:w10="urn:schemas-microsoft-com:office:word" xmlns:w="http://schemas.openxmlformats.org/wordprocessingml/2006/main" xmlns:w14="http://schemas.microsoft.com/office/word/2010/wordml" xmlns:w15="http://schemas.microsoft.com/office/word/2012/wordml" xmlns:w16cex="http://schemas.microsoft.com/office/word/2018/wordml/cex" xmlns:w16cid="http://schemas.microsoft.com/office/word/2016/wordml/cid" xmlns:w16="http://schemas.microsoft.com/office/word/2018/wordml" xmlns:w16se="http://schemas.microsoft.com/office/word/2015/wordml/symex" xmlns:wpg="http://schemas.microsoft.com/office/word/2010/wordprocessingGroup" xmlns:wpi="http://schemas.microsoft.com/office/word/2010/wordprocessingInk" xmlns:wne="http://schemas.microsoft.com/office/word/2006/wordml" xmlns:wps="http://schemas.microsoft.com/office/word/2010/wordprocessingShape" mc:Ignorable="w14 w15 w16se w16cid w16 w16cex wp14">
   <w:body>
+    <w:p/>
+    <w:p>
+      <w:r>
+        <w:t>Where:</w:t>
+      </w:r>
+    </w:p>
+    <w:p>
+      <w:pPr>
+        <w:rPr>
+          <w:rFonts w:eastAsiaTheme="minorEastAsia"/>
+        </w:rPr>
+      </w:pPr>
+      <m:oMathPara>
+        <m:oMath>
+          <m:r>
+            <w:rPr>
+              <w:rFonts w:ascii="Cambria Math" w:hAnsi="Cambria Math"/>
+            </w:rPr>
+            <m:t>X</m:t>
+          </m:r>
+          <m:d>
+            <m:dPr>
+              <m:ctrlPr>
+                <w:rPr>
+                  <w:rFonts w:ascii="Cambria Math" w:hAnsi="Cambria Math"/>
+                  <w:i/>
+                </w:rPr>
+              </m:ctrlPr>
+            </m:dPr>
+            <m:e>
+              <m:r>
+                <w:rPr>
+                  <w:rFonts w:ascii="Cambria Math" w:hAnsi="Cambria Math"/>
+                </w:rPr>
+                <m:t>s</m:t>
+              </m:r>
+            </m:e>
+          </m:d>
+          <m:r>
+            <w:rPr>
+              <w:rFonts w:ascii="Cambria Math" w:hAnsi="Cambria Math"/>
+            </w:rPr>
+            <m:t>=Input</m:t>
+          </m:r>
+        </m:oMath>
+      </m:oMathPara>
+    </w:p>
+    <w:p>
+      <w:pPr>
+        <w:rPr>
+          <w:rFonts w:eastAsiaTheme="minorEastAsia"/>
+        </w:rPr>
+      </w:pPr>
+      <m:oMathPara>
+        <m:oMath>
+          <m:r>
+            <w:rPr>
+              <w:rFonts w:ascii="Cambria Math" w:hAnsi="Cambria Math"/>
+            </w:rPr>
+            <m:t>Gp</m:t>
+          </m:r>
+          <m:d>
+            <m:dPr>
+              <m:ctrlPr>
+                <w:rPr>
+                  <w:rFonts w:ascii="Cambria Math" w:hAnsi="Cambria Math"/>
+                  <w:i/>
+                </w:rPr>
+              </m:ctrlPr>
+            </m:dPr>
+            <m:e>
+              <m:r>
+                <w:rPr>
+                  <w:rFonts w:ascii="Cambria Math" w:hAnsi="Cambria Math"/>
+                </w:rPr>
+                <m:t>c</m:t>
+              </m:r>
+            </m:e>
+          </m:d>
+          <m:r>
+            <w:rPr>
+              <w:rFonts w:ascii="Cambria Math" w:hAnsi="Cambria Math"/>
+            </w:rPr>
+            <m:t>=Control</m:t>
+          </m:r>
+        </m:oMath>
+      </m:oMathPara>
+    </w:p>
+    <w:p>
+      <w:pPr>
+        <w:rPr>
+          <w:rFonts w:eastAsiaTheme="minorEastAsia"/>
+        </w:rPr>
+      </w:pPr>
+      <m:oMathPara>
+        <m:oMath>
+          <m:r>
+            <w:rPr>
+              <w:rFonts w:ascii="Cambria Math" w:eastAsiaTheme="minorEastAsia" w:hAnsi="Cambria Math"/>
+            </w:rPr>
+            <m:t>Gp</m:t>
+          </m:r>
+          <m:d>
+            <m:dPr>
+              <m:ctrlPr>
+                <w:rPr>
+                  <w:rFonts w:ascii="Cambria Math" w:eastAsiaTheme="minorEastAsia" w:hAnsi="Cambria Math"/>
+                  <w:i/>
+                </w:rPr>
+              </m:ctrlPr>
+            </m:dPr>
+            <m:e>
+              <m:r>
+                <w:rPr>
+                  <w:rFonts w:ascii="Cambria Math" w:eastAsiaTheme="minorEastAsia" w:hAnsi="Cambria Math"/>
+                </w:rPr>
+                <m:t>s</m:t>
+              </m:r>
+            </m:e>
+          </m:d>
+          <m:r>
+            <w:rPr>
+              <w:rFonts w:ascii="Cambria Math" w:eastAsiaTheme="minorEastAsia" w:hAnsi="Cambria Math"/>
+            </w:rPr>
+            <m:t>=Plant</m:t>
+          </m:r>
+        </m:oMath>
+      </m:oMathPara>
+    </w:p>
+    <w:p>
+      <w:pPr>
+        <w:rPr>
+          <w:rFonts w:eastAsiaTheme="minorEastAsia"/>
+        </w:rPr>
+      </w:pPr>
+      <m:oMathPara>
+        <m:oMath>
+          <m:r>
+            <w:rPr>
+              <w:rFonts w:ascii="Cambria Math" w:eastAsiaTheme="minorEastAsia" w:hAnsi="Cambria Math"/>
+            </w:rPr>
+            <m:t>Y</m:t>
+          </m:r>
+          <m:d>
+            <m:dPr>
+              <m:ctrlPr>
+                <w:rPr>
+                  <w:rFonts w:ascii="Cambria Math" w:eastAsiaTheme="minorEastAsia" w:hAnsi="Cambria Math"/>
+                  <w:i/>
+                </w:rPr>
+              </m:ctrlPr>
+            </m:dPr>
+            <m:e>
+              <m:r>
+                <w:rPr>
+                  <w:rFonts w:ascii="Cambria Math" w:eastAsiaTheme="minorEastAsia" w:hAnsi="Cambria Math"/>
+                </w:rPr>
+                <m:t>s</m:t>
+              </m:r>
+            </m:e>
+          </m:d>
+          <m:r>
+            <w:rPr>
+              <w:rFonts w:ascii="Cambria Math" w:eastAsiaTheme="minorEastAsia" w:hAnsi="Cambria Math"/>
+            </w:rPr>
+            <m:t>=Output</m:t>
+          </m:r>
+        </m:oMath>
+      </m:oMathPara>
+    </w:p>
     <w:p>
       <w:r>
         <w:rPr>
@@ -10,7 +180,797 @@
         <mc:AlternateContent>
           <mc:Choice Requires="wps">
             <w:drawing>
-              <wp:anchor distT="0" distB="0" distL="114300" distR="114300" simplePos="0" relativeHeight="251681792" behindDoc="0" locked="0" layoutInCell="1" allowOverlap="1" wp14:anchorId="5A3CA71A" wp14:editId="01ABCC82">
+              <wp:anchor distT="0" distB="0" distL="114300" distR="114300" simplePos="0" relativeHeight="251696128" behindDoc="0" locked="0" layoutInCell="1" allowOverlap="1" wp14:anchorId="5A799061" wp14:editId="01168CA9">
+                <wp:simplePos x="0" y="0"/>
+                <wp:positionH relativeFrom="column">
+                  <wp:posOffset>3088729</wp:posOffset>
+                </wp:positionH>
+                <wp:positionV relativeFrom="paragraph">
+                  <wp:posOffset>2021205</wp:posOffset>
+                </wp:positionV>
+                <wp:extent cx="1137683" cy="657668"/>
+                <wp:effectExtent l="0" t="0" r="5715" b="3175"/>
+                <wp:wrapNone/>
+                <wp:docPr id="26" name="Text Box 26"/>
+                <wp:cNvGraphicFramePr/>
+                <a:graphic xmlns:a="http://schemas.openxmlformats.org/drawingml/2006/main">
+                  <a:graphicData uri="http://schemas.microsoft.com/office/word/2010/wordprocessingShape">
+                    <wps:wsp>
+                      <wps:cNvSpPr txBox="1"/>
+                      <wps:spPr>
+                        <a:xfrm>
+                          <a:off x="0" y="0"/>
+                          <a:ext cx="1137683" cy="657668"/>
+                        </a:xfrm>
+                        <a:prstGeom prst="rect">
+                          <a:avLst/>
+                        </a:prstGeom>
+                        <a:solidFill>
+                          <a:schemeClr val="lt1"/>
+                        </a:solidFill>
+                        <a:ln w="6350">
+                          <a:noFill/>
+                        </a:ln>
+                      </wps:spPr>
+                      <wps:txbx>
+                        <w:txbxContent>
+                          <w:p>
+                            <w:r>
+                              <w:t>MC</w:t>
+                            </w:r>
+                            <w:r>
+                              <w:t>U</w:t>
+                            </w:r>
+                            <m:oMath>
+                              <m:r>
+                                <w:rPr>
+                                  <w:rFonts w:ascii="Cambria Math" w:hAnsi="Cambria Math"/>
+                                </w:rPr>
+                                <w:br/>
+                              </m:r>
+                            </m:oMath>
+                            <m:oMathPara>
+                              <m:oMath>
+                                <m:r>
+                                  <w:rPr>
+                                    <w:rFonts w:ascii="Cambria Math" w:hAnsi="Cambria Math"/>
+                                  </w:rPr>
+                                  <m:t xml:space="preserve"> Gp</m:t>
+                                </m:r>
+                                <m:d>
+                                  <m:dPr>
+                                    <m:ctrlPr>
+                                      <w:rPr>
+                                        <w:rFonts w:ascii="Cambria Math" w:hAnsi="Cambria Math"/>
+                                        <w:i/>
+                                      </w:rPr>
+                                    </m:ctrlPr>
+                                  </m:dPr>
+                                  <m:e>
+                                    <m:r>
+                                      <w:rPr>
+                                        <w:rFonts w:ascii="Cambria Math" w:hAnsi="Cambria Math"/>
+                                      </w:rPr>
+                                      <m:t>c</m:t>
+                                    </m:r>
+                                  </m:e>
+                                </m:d>
+                              </m:oMath>
+                            </m:oMathPara>
+                          </w:p>
+                          <w:p/>
+                        </w:txbxContent>
+                      </wps:txbx>
+                      <wps:bodyPr rot="0" spcFirstLastPara="0" vertOverflow="overflow" horzOverflow="overflow" vert="horz" wrap="square" lIns="91440" tIns="45720" rIns="91440" bIns="45720" numCol="1" spcCol="0" rtlCol="0" fromWordArt="0" anchor="t" anchorCtr="0" forceAA="0" compatLnSpc="1">
+                        <a:prstTxWarp prst="textNoShape">
+                          <a:avLst/>
+                        </a:prstTxWarp>
+                        <a:noAutofit/>
+                      </wps:bodyPr>
+                    </wps:wsp>
+                  </a:graphicData>
+                </a:graphic>
+                <wp14:sizeRelH relativeFrom="margin">
+                  <wp14:pctWidth>0</wp14:pctWidth>
+                </wp14:sizeRelH>
+                <wp14:sizeRelV relativeFrom="margin">
+                  <wp14:pctHeight>0</wp14:pctHeight>
+                </wp14:sizeRelV>
+              </wp:anchor>
+            </w:drawing>
+          </mc:Choice>
+          <mc:Fallback>
+            <w:pict>
+              <v:shapetype w14:anchorId="5A799061" id="_x0000_t202" coordsize="21600,21600" o:spt="202" path="m,l,21600r21600,l21600,xe">
+                <v:stroke joinstyle="miter"/>
+                <v:path gradientshapeok="t" o:connecttype="rect"/>
+              </v:shapetype>
+              <v:shape id="Text Box 26" o:spid="_x0000_s1026" type="#_x0000_t202" style="position:absolute;margin-left:243.2pt;margin-top:159.15pt;width:89.6pt;height:51.8pt;z-index:251696128;visibility:visible;mso-wrap-style:square;mso-width-percent:0;mso-height-percent:0;mso-wrap-distance-left:9pt;mso-wrap-distance-top:0;mso-wrap-distance-right:9pt;mso-wrap-distance-bottom:0;mso-position-horizontal:absolute;mso-position-horizontal-relative:text;mso-position-vertical:absolute;mso-position-vertical-relative:text;mso-width-percent:0;mso-height-percent:0;mso-width-relative:margin;mso-height-relative:margin;v-text-anchor:top" o:gfxdata="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" fillcolor="white [3201]" stroked="f" strokeweight=".5pt">
+                <v:textbox>
+                  <w:txbxContent>
+                    <w:p>
+                      <w:r>
+                        <w:t>MC</w:t>
+                      </w:r>
+                      <w:r>
+                        <w:t>U</w:t>
+                      </w:r>
+                      <m:oMath>
+                        <m:r>
+                          <w:rPr>
+                            <w:rFonts w:ascii="Cambria Math" w:hAnsi="Cambria Math"/>
+                          </w:rPr>
+                          <w:br/>
+                        </m:r>
+                      </m:oMath>
+                      <m:oMathPara>
+                        <m:oMath>
+                          <m:r>
+                            <w:rPr>
+                              <w:rFonts w:ascii="Cambria Math" w:hAnsi="Cambria Math"/>
+                            </w:rPr>
+                            <m:t xml:space="preserve"> Gp</m:t>
+                          </m:r>
+                          <m:d>
+                            <m:dPr>
+                              <m:ctrlPr>
+                                <w:rPr>
+                                  <w:rFonts w:ascii="Cambria Math" w:hAnsi="Cambria Math"/>
+                                  <w:i/>
+                                </w:rPr>
+                              </m:ctrlPr>
+                            </m:dPr>
+                            <m:e>
+                              <m:r>
+                                <w:rPr>
+                                  <w:rFonts w:ascii="Cambria Math" w:hAnsi="Cambria Math"/>
+                                </w:rPr>
+                                <m:t>c</m:t>
+                              </m:r>
+                            </m:e>
+                          </m:d>
+                        </m:oMath>
+                      </m:oMathPara>
+                    </w:p>
+                    <w:p/>
+                  </w:txbxContent>
+                </v:textbox>
+              </v:shape>
+            </w:pict>
+          </mc:Fallback>
+        </mc:AlternateContent>
+      </w:r>
+      <w:r>
+        <w:rPr>
+          <w:noProof/>
+        </w:rPr>
+        <mc:AlternateContent>
+          <mc:Choice Requires="wps">
+            <w:drawing>
+              <wp:anchor distT="0" distB="0" distL="114300" distR="114300" simplePos="0" relativeHeight="251683840" behindDoc="0" locked="0" layoutInCell="1" allowOverlap="1" wp14:anchorId="69C93B62" wp14:editId="4DE194D3">
+                <wp:simplePos x="0" y="0"/>
+                <wp:positionH relativeFrom="column">
+                  <wp:posOffset>4398424</wp:posOffset>
+                </wp:positionH>
+                <wp:positionV relativeFrom="paragraph">
+                  <wp:posOffset>3838132</wp:posOffset>
+                </wp:positionV>
+                <wp:extent cx="882502" cy="499730"/>
+                <wp:effectExtent l="0" t="0" r="0" b="0"/>
+                <wp:wrapNone/>
+                <wp:docPr id="15" name="Text Box 15"/>
+                <wp:cNvGraphicFramePr/>
+                <a:graphic xmlns:a="http://schemas.openxmlformats.org/drawingml/2006/main">
+                  <a:graphicData uri="http://schemas.microsoft.com/office/word/2010/wordprocessingShape">
+                    <wps:wsp>
+                      <wps:cNvSpPr txBox="1"/>
+                      <wps:spPr>
+                        <a:xfrm>
+                          <a:off x="0" y="0"/>
+                          <a:ext cx="882502" cy="499730"/>
+                        </a:xfrm>
+                        <a:prstGeom prst="rect">
+                          <a:avLst/>
+                        </a:prstGeom>
+                        <a:solidFill>
+                          <a:schemeClr val="lt1"/>
+                        </a:solidFill>
+                        <a:ln w="6350">
+                          <a:noFill/>
+                        </a:ln>
+                      </wps:spPr>
+                      <wps:txbx>
+                        <w:txbxContent>
+                          <w:p>
+                            <w:r>
+                              <w:t>Motor</w:t>
+                            </w:r>
+                            <w:r>
+                              <w:t xml:space="preserve"> </w:t>
+                            </w:r>
+                            <m:oMath>
+                              <m:r>
+                                <w:rPr>
+                                  <w:rFonts w:ascii="Cambria Math" w:hAnsi="Cambria Math"/>
+                                </w:rPr>
+                                <m:t>Gp(s)</m:t>
+                              </m:r>
+                            </m:oMath>
+                          </w:p>
+                        </w:txbxContent>
+                      </wps:txbx>
+                      <wps:bodyPr rot="0" spcFirstLastPara="0" vertOverflow="overflow" horzOverflow="overflow" vert="horz" wrap="square" lIns="91440" tIns="45720" rIns="91440" bIns="45720" numCol="1" spcCol="0" rtlCol="0" fromWordArt="0" anchor="t" anchorCtr="0" forceAA="0" compatLnSpc="1">
+                        <a:prstTxWarp prst="textNoShape">
+                          <a:avLst/>
+                        </a:prstTxWarp>
+                        <a:noAutofit/>
+                      </wps:bodyPr>
+                    </wps:wsp>
+                  </a:graphicData>
+                </a:graphic>
+                <wp14:sizeRelH relativeFrom="margin">
+                  <wp14:pctWidth>0</wp14:pctWidth>
+                </wp14:sizeRelH>
+                <wp14:sizeRelV relativeFrom="margin">
+                  <wp14:pctHeight>0</wp14:pctHeight>
+                </wp14:sizeRelV>
+              </wp:anchor>
+            </w:drawing>
+          </mc:Choice>
+          <mc:Fallback>
+            <w:pict>
+              <v:shape w14:anchorId="69C93B62" id="Text Box 15" o:spid="_x0000_s1027" type="#_x0000_t202" style="position:absolute;margin-left:346.35pt;margin-top:302.2pt;width:69.5pt;height:39.35pt;z-index:251683840;visibility:visible;mso-wrap-style:square;mso-width-percent:0;mso-height-percent:0;mso-wrap-distance-left:9pt;mso-wrap-distance-top:0;mso-wrap-distance-right:9pt;mso-wrap-distance-bottom:0;mso-position-horizontal:absolute;mso-position-horizontal-relative:text;mso-position-vertical:absolute;mso-position-vertical-relative:text;mso-width-percent:0;mso-height-percent:0;mso-width-relative:margin;mso-height-relative:margin;v-text-anchor:top" o:gfxdata="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" fillcolor="white [3201]" stroked="f" strokeweight=".5pt">
+                <v:textbox>
+                  <w:txbxContent>
+                    <w:p>
+                      <w:r>
+                        <w:t>Motor</w:t>
+                      </w:r>
+                      <w:r>
+                        <w:t xml:space="preserve"> </w:t>
+                      </w:r>
+                      <m:oMath>
+                        <m:r>
+                          <w:rPr>
+                            <w:rFonts w:ascii="Cambria Math" w:hAnsi="Cambria Math"/>
+                          </w:rPr>
+                          <m:t>Gp(s)</m:t>
+                        </m:r>
+                      </m:oMath>
+                    </w:p>
+                  </w:txbxContent>
+                </v:textbox>
+              </v:shape>
+            </w:pict>
+          </mc:Fallback>
+        </mc:AlternateContent>
+      </w:r>
+      <w:r>
+        <w:rPr>
+          <w:noProof/>
+        </w:rPr>
+        <mc:AlternateContent>
+          <mc:Choice Requires="wps">
+            <w:drawing>
+              <wp:anchor distT="0" distB="0" distL="114300" distR="114300" simplePos="0" relativeHeight="251701248" behindDoc="0" locked="0" layoutInCell="1" allowOverlap="1" wp14:anchorId="7A680A76" wp14:editId="728F64C4">
+                <wp:simplePos x="0" y="0"/>
+                <wp:positionH relativeFrom="column">
+                  <wp:posOffset>5283835</wp:posOffset>
+                </wp:positionH>
+                <wp:positionV relativeFrom="paragraph">
+                  <wp:posOffset>3714721</wp:posOffset>
+                </wp:positionV>
+                <wp:extent cx="1626782" cy="425302"/>
+                <wp:effectExtent l="0" t="0" r="0" b="0"/>
+                <wp:wrapNone/>
+                <wp:docPr id="29" name="Text Box 29"/>
+                <wp:cNvGraphicFramePr/>
+                <a:graphic xmlns:a="http://schemas.openxmlformats.org/drawingml/2006/main">
+                  <a:graphicData uri="http://schemas.microsoft.com/office/word/2010/wordprocessingShape">
+                    <wps:wsp>
+                      <wps:cNvSpPr txBox="1"/>
+                      <wps:spPr>
+                        <a:xfrm>
+                          <a:off x="0" y="0"/>
+                          <a:ext cx="1626782" cy="425302"/>
+                        </a:xfrm>
+                        <a:prstGeom prst="rect">
+                          <a:avLst/>
+                        </a:prstGeom>
+                        <a:noFill/>
+                        <a:ln w="6350">
+                          <a:noFill/>
+                        </a:ln>
+                      </wps:spPr>
+                      <wps:txbx>
+                        <w:txbxContent>
+                          <w:p>
+                            <m:oMathPara>
+                              <m:oMath>
+                                <m:r>
+                                  <w:rPr>
+                                    <w:rFonts w:ascii="Cambria Math" w:hAnsi="Cambria Math"/>
+                                  </w:rPr>
+                                  <m:t>Y</m:t>
+                                </m:r>
+                                <m:r>
+                                  <w:rPr>
+                                    <w:rFonts w:ascii="Cambria Math" w:hAnsi="Cambria Math"/>
+                                  </w:rPr>
+                                  <m:t>(s)</m:t>
+                                </m:r>
+                              </m:oMath>
+                            </m:oMathPara>
+                          </w:p>
+                        </w:txbxContent>
+                      </wps:txbx>
+                      <wps:bodyPr rot="0" spcFirstLastPara="0" vertOverflow="overflow" horzOverflow="overflow" vert="horz" wrap="square" lIns="91440" tIns="45720" rIns="91440" bIns="45720" numCol="1" spcCol="0" rtlCol="0" fromWordArt="0" anchor="t" anchorCtr="0" forceAA="0" compatLnSpc="1">
+                        <a:prstTxWarp prst="textNoShape">
+                          <a:avLst/>
+                        </a:prstTxWarp>
+                        <a:noAutofit/>
+                      </wps:bodyPr>
+                    </wps:wsp>
+                  </a:graphicData>
+                </a:graphic>
+                <wp14:sizeRelH relativeFrom="margin">
+                  <wp14:pctWidth>0</wp14:pctWidth>
+                </wp14:sizeRelH>
+              </wp:anchor>
+            </w:drawing>
+          </mc:Choice>
+          <mc:Fallback>
+            <w:pict>
+              <v:shape w14:anchorId="7A680A76" id="Text Box 29" o:spid="_x0000_s1028" type="#_x0000_t202" style="position:absolute;margin-left:416.05pt;margin-top:292.5pt;width:128.1pt;height:33.5pt;z-index:251701248;visibility:visible;mso-wrap-style:square;mso-width-percent:0;mso-wrap-distance-left:9pt;mso-wrap-distance-top:0;mso-wrap-distance-right:9pt;mso-wrap-distance-bottom:0;mso-position-horizontal:absolute;mso-position-horizontal-relative:text;mso-position-vertical:absolute;mso-position-vertical-relative:text;mso-width-percent:0;mso-width-relative:margin;v-text-anchor:top" o:gfxdata="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" filled="f" stroked="f" strokeweight=".5pt">
+                <v:textbox>
+                  <w:txbxContent>
+                    <w:p>
+                      <m:oMathPara>
+                        <m:oMath>
+                          <m:r>
+                            <w:rPr>
+                              <w:rFonts w:ascii="Cambria Math" w:hAnsi="Cambria Math"/>
+                            </w:rPr>
+                            <m:t>Y</m:t>
+                          </m:r>
+                          <m:r>
+                            <w:rPr>
+                              <w:rFonts w:ascii="Cambria Math" w:hAnsi="Cambria Math"/>
+                            </w:rPr>
+                            <m:t>(s)</m:t>
+                          </m:r>
+                        </m:oMath>
+                      </m:oMathPara>
+                    </w:p>
+                  </w:txbxContent>
+                </v:textbox>
+              </v:shape>
+            </w:pict>
+          </mc:Fallback>
+        </mc:AlternateContent>
+      </w:r>
+      <w:r>
+        <w:rPr>
+          <w:noProof/>
+        </w:rPr>
+        <mc:AlternateContent>
+          <mc:Choice Requires="wps">
+            <w:drawing>
+              <wp:anchor distT="0" distB="0" distL="114300" distR="114300" simplePos="0" relativeHeight="251698176" behindDoc="0" locked="0" layoutInCell="1" allowOverlap="1" wp14:anchorId="530FC9EC" wp14:editId="3F915847">
+                <wp:simplePos x="0" y="0"/>
+                <wp:positionH relativeFrom="column">
+                  <wp:posOffset>163549</wp:posOffset>
+                </wp:positionH>
+                <wp:positionV relativeFrom="paragraph">
+                  <wp:posOffset>2017351</wp:posOffset>
+                </wp:positionV>
+                <wp:extent cx="893135" cy="510363"/>
+                <wp:effectExtent l="0" t="0" r="0" b="0"/>
+                <wp:wrapNone/>
+                <wp:docPr id="27" name="Text Box 27"/>
+                <wp:cNvGraphicFramePr/>
+                <a:graphic xmlns:a="http://schemas.openxmlformats.org/drawingml/2006/main">
+                  <a:graphicData uri="http://schemas.microsoft.com/office/word/2010/wordprocessingShape">
+                    <wps:wsp>
+                      <wps:cNvSpPr txBox="1"/>
+                      <wps:spPr>
+                        <a:xfrm>
+                          <a:off x="0" y="0"/>
+                          <a:ext cx="893135" cy="510363"/>
+                        </a:xfrm>
+                        <a:prstGeom prst="rect">
+                          <a:avLst/>
+                        </a:prstGeom>
+                        <a:noFill/>
+                        <a:ln w="6350">
+                          <a:noFill/>
+                        </a:ln>
+                      </wps:spPr>
+                      <wps:txbx>
+                        <w:txbxContent>
+                          <w:p>
+                            <w:r>
+                              <w:t xml:space="preserve">Desired </w:t>
+                            </w:r>
+                            <w:r>
+                              <w:t>Throttle</w:t>
+                            </w:r>
+                          </w:p>
+                        </w:txbxContent>
+                      </wps:txbx>
+                      <wps:bodyPr rot="0" spcFirstLastPara="0" vertOverflow="overflow" horzOverflow="overflow" vert="horz" wrap="square" lIns="91440" tIns="45720" rIns="91440" bIns="45720" numCol="1" spcCol="0" rtlCol="0" fromWordArt="0" anchor="t" anchorCtr="0" forceAA="0" compatLnSpc="1">
+                        <a:prstTxWarp prst="textNoShape">
+                          <a:avLst/>
+                        </a:prstTxWarp>
+                        <a:noAutofit/>
+                      </wps:bodyPr>
+                    </wps:wsp>
+                  </a:graphicData>
+                </a:graphic>
+                <wp14:sizeRelH relativeFrom="margin">
+                  <wp14:pctWidth>0</wp14:pctWidth>
+                </wp14:sizeRelH>
+                <wp14:sizeRelV relativeFrom="margin">
+                  <wp14:pctHeight>0</wp14:pctHeight>
+                </wp14:sizeRelV>
+              </wp:anchor>
+            </w:drawing>
+          </mc:Choice>
+          <mc:Fallback>
+            <w:pict>
+              <v:shape w14:anchorId="530FC9EC" id="Text Box 27" o:spid="_x0000_s1029" type="#_x0000_t202" style="position:absolute;margin-left:12.9pt;margin-top:158.85pt;width:70.35pt;height:40.2pt;z-index:251698176;visibility:visible;mso-wrap-style:square;mso-width-percent:0;mso-height-percent:0;mso-wrap-distance-left:9pt;mso-wrap-distance-top:0;mso-wrap-distance-right:9pt;mso-wrap-distance-bottom:0;mso-position-horizontal:absolute;mso-position-horizontal-relative:text;mso-position-vertical:absolute;mso-position-vertical-relative:text;mso-width-percent:0;mso-height-percent:0;mso-width-relative:margin;mso-height-relative:margin;v-text-anchor:top" o:gfxdata="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" filled="f" stroked="f" strokeweight=".5pt">
+                <v:textbox>
+                  <w:txbxContent>
+                    <w:p>
+                      <w:r>
+                        <w:t xml:space="preserve">Desired </w:t>
+                      </w:r>
+                      <w:r>
+                        <w:t>Throttle</w:t>
+                      </w:r>
+                    </w:p>
+                  </w:txbxContent>
+                </v:textbox>
+              </v:shape>
+            </w:pict>
+          </mc:Fallback>
+        </mc:AlternateContent>
+      </w:r>
+      <w:r>
+        <w:rPr>
+          <w:noProof/>
+        </w:rPr>
+        <mc:AlternateContent>
+          <mc:Choice Requires="wps">
+            <w:drawing>
+              <wp:anchor distT="0" distB="0" distL="114300" distR="114300" simplePos="0" relativeHeight="251699200" behindDoc="0" locked="0" layoutInCell="1" allowOverlap="1" wp14:anchorId="6D87BEC0" wp14:editId="2D229C38">
+                <wp:simplePos x="0" y="0"/>
+                <wp:positionH relativeFrom="column">
+                  <wp:posOffset>1127421</wp:posOffset>
+                </wp:positionH>
+                <wp:positionV relativeFrom="paragraph">
+                  <wp:posOffset>1924271</wp:posOffset>
+                </wp:positionV>
+                <wp:extent cx="1626782" cy="425302"/>
+                <wp:effectExtent l="0" t="0" r="0" b="0"/>
+                <wp:wrapNone/>
+                <wp:docPr id="28" name="Text Box 28"/>
+                <wp:cNvGraphicFramePr/>
+                <a:graphic xmlns:a="http://schemas.openxmlformats.org/drawingml/2006/main">
+                  <a:graphicData uri="http://schemas.microsoft.com/office/word/2010/wordprocessingShape">
+                    <wps:wsp>
+                      <wps:cNvSpPr txBox="1"/>
+                      <wps:spPr>
+                        <a:xfrm>
+                          <a:off x="0" y="0"/>
+                          <a:ext cx="1626782" cy="425302"/>
+                        </a:xfrm>
+                        <a:prstGeom prst="rect">
+                          <a:avLst/>
+                        </a:prstGeom>
+                        <a:noFill/>
+                        <a:ln w="6350">
+                          <a:noFill/>
+                        </a:ln>
+                      </wps:spPr>
+                      <wps:txbx>
+                        <w:txbxContent>
+                          <w:p>
+                            <m:oMathPara>
+                              <m:oMath>
+                                <m:r>
+                                  <w:rPr>
+                                    <w:rFonts w:ascii="Cambria Math" w:hAnsi="Cambria Math"/>
+                                  </w:rPr>
+                                  <m:t>X(s)</m:t>
+                                </m:r>
+                              </m:oMath>
+                            </m:oMathPara>
+                          </w:p>
+                        </w:txbxContent>
+                      </wps:txbx>
+                      <wps:bodyPr rot="0" spcFirstLastPara="0" vertOverflow="overflow" horzOverflow="overflow" vert="horz" wrap="square" lIns="91440" tIns="45720" rIns="91440" bIns="45720" numCol="1" spcCol="0" rtlCol="0" fromWordArt="0" anchor="t" anchorCtr="0" forceAA="0" compatLnSpc="1">
+                        <a:prstTxWarp prst="textNoShape">
+                          <a:avLst/>
+                        </a:prstTxWarp>
+                        <a:noAutofit/>
+                      </wps:bodyPr>
+                    </wps:wsp>
+                  </a:graphicData>
+                </a:graphic>
+                <wp14:sizeRelH relativeFrom="margin">
+                  <wp14:pctWidth>0</wp14:pctWidth>
+                </wp14:sizeRelH>
+              </wp:anchor>
+            </w:drawing>
+          </mc:Choice>
+          <mc:Fallback>
+            <w:pict>
+              <v:shape w14:anchorId="6D87BEC0" id="Text Box 28" o:spid="_x0000_s1030" type="#_x0000_t202" style="position:absolute;margin-left:88.75pt;margin-top:151.5pt;width:128.1pt;height:33.5pt;z-index:251699200;visibility:visible;mso-wrap-style:square;mso-width-percent:0;mso-wrap-distance-left:9pt;mso-wrap-distance-top:0;mso-wrap-distance-right:9pt;mso-wrap-distance-bottom:0;mso-position-horizontal:absolute;mso-position-horizontal-relative:text;mso-position-vertical:absolute;mso-position-vertical-relative:text;mso-width-percent:0;mso-width-relative:margin;v-text-anchor:top" o:gfxdata="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" filled="f" stroked="f" strokeweight=".5pt">
+                <v:textbox>
+                  <w:txbxContent>
+                    <w:p>
+                      <m:oMathPara>
+                        <m:oMath>
+                          <m:r>
+                            <w:rPr>
+                              <w:rFonts w:ascii="Cambria Math" w:hAnsi="Cambria Math"/>
+                            </w:rPr>
+                            <m:t>X(s)</m:t>
+                          </m:r>
+                        </m:oMath>
+                      </m:oMathPara>
+                    </w:p>
+                  </w:txbxContent>
+                </v:textbox>
+              </v:shape>
+            </w:pict>
+          </mc:Fallback>
+        </mc:AlternateContent>
+      </w:r>
+      <w:r>
+        <w:rPr>
+          <w:noProof/>
+        </w:rPr>
+        <mc:AlternateContent>
+          <mc:Choice Requires="wps">
+            <w:drawing>
+              <wp:anchor distT="0" distB="0" distL="114300" distR="114300" simplePos="0" relativeHeight="251673600" behindDoc="0" locked="0" layoutInCell="1" allowOverlap="1" wp14:anchorId="05BCBA0B" wp14:editId="3C9C6883">
+                <wp:simplePos x="0" y="0"/>
+                <wp:positionH relativeFrom="column">
+                  <wp:posOffset>-532100</wp:posOffset>
+                </wp:positionH>
+                <wp:positionV relativeFrom="paragraph">
+                  <wp:posOffset>1734599</wp:posOffset>
+                </wp:positionV>
+                <wp:extent cx="2102069" cy="1019503"/>
+                <wp:effectExtent l="0" t="0" r="19050" b="9525"/>
+                <wp:wrapNone/>
+                <wp:docPr id="9" name="Rectangle 9"/>
+                <wp:cNvGraphicFramePr/>
+                <a:graphic xmlns:a="http://schemas.openxmlformats.org/drawingml/2006/main">
+                  <a:graphicData uri="http://schemas.microsoft.com/office/word/2010/wordprocessingShape">
+                    <wps:wsp>
+                      <wps:cNvSpPr/>
+                      <wps:spPr>
+                        <a:xfrm>
+                          <a:off x="0" y="0"/>
+                          <a:ext cx="2102069" cy="1019503"/>
+                        </a:xfrm>
+                        <a:prstGeom prst="rect">
+                          <a:avLst/>
+                        </a:prstGeom>
+                        <a:solidFill>
+                          <a:schemeClr val="lt1"/>
+                        </a:solidFill>
+                        <a:ln w="15875">
+                          <a:solidFill>
+                            <a:schemeClr val="tx1"/>
+                          </a:solidFill>
+                        </a:ln>
+                      </wps:spPr>
+                      <wps:style>
+                        <a:lnRef idx="2">
+                          <a:schemeClr val="accent6"/>
+                        </a:lnRef>
+                        <a:fillRef idx="1">
+                          <a:schemeClr val="lt1"/>
+                        </a:fillRef>
+                        <a:effectRef idx="0">
+                          <a:schemeClr val="accent6"/>
+                        </a:effectRef>
+                        <a:fontRef idx="minor">
+                          <a:schemeClr val="dk1"/>
+                        </a:fontRef>
+                      </wps:style>
+                      <wps:bodyPr rot="0" spcFirstLastPara="0" vertOverflow="overflow" horzOverflow="overflow" vert="horz" wrap="square" lIns="91440" tIns="45720" rIns="91440" bIns="45720" numCol="1" spcCol="0" rtlCol="0" fromWordArt="0" anchor="ctr" anchorCtr="0" forceAA="0" compatLnSpc="1">
+                        <a:prstTxWarp prst="textNoShape">
+                          <a:avLst/>
+                        </a:prstTxWarp>
+                        <a:noAutofit/>
+                      </wps:bodyPr>
+                    </wps:wsp>
+                  </a:graphicData>
+                </a:graphic>
+              </wp:anchor>
+            </w:drawing>
+          </mc:Choice>
+          <mc:Fallback>
+            <w:pict>
+              <v:rect w14:anchorId="6FA02EF1" id="Rectangle 9" o:spid="_x0000_s1026" style="position:absolute;margin-left:-41.9pt;margin-top:136.6pt;width:165.5pt;height:80.3pt;z-index:251673600;visibility:visible;mso-wrap-style:square;mso-wrap-distance-left:9pt;mso-wrap-distance-top:0;mso-wrap-distance-right:9pt;mso-wrap-distance-bottom:0;mso-position-horizontal:absolute;mso-position-horizontal-relative:text;mso-position-vertical:absolute;mso-position-vertical-relative:text;v-text-anchor:middle" o:gfxdata="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" fillcolor="white [3201]" strokecolor="black [3213]" strokeweight="1.25pt"/>
+            </w:pict>
+          </mc:Fallback>
+        </mc:AlternateContent>
+      </w:r>
+      <w:r>
+        <w:rPr>
+          <w:noProof/>
+        </w:rPr>
+        <mc:AlternateContent>
+          <mc:Choice Requires="wps">
+            <w:drawing>
+              <wp:anchor distT="0" distB="0" distL="114300" distR="114300" simplePos="0" relativeHeight="251694080" behindDoc="0" locked="0" layoutInCell="1" allowOverlap="1" wp14:anchorId="7CBA6E12" wp14:editId="17E05E6A">
+                <wp:simplePos x="0" y="0"/>
+                <wp:positionH relativeFrom="column">
+                  <wp:posOffset>7219050</wp:posOffset>
+                </wp:positionH>
+                <wp:positionV relativeFrom="paragraph">
+                  <wp:posOffset>3933693</wp:posOffset>
+                </wp:positionV>
+                <wp:extent cx="620110" cy="304800"/>
+                <wp:effectExtent l="0" t="0" r="2540" b="0"/>
+                <wp:wrapNone/>
+                <wp:docPr id="25" name="Text Box 25"/>
+                <wp:cNvGraphicFramePr/>
+                <a:graphic xmlns:a="http://schemas.openxmlformats.org/drawingml/2006/main">
+                  <a:graphicData uri="http://schemas.microsoft.com/office/word/2010/wordprocessingShape">
+                    <wps:wsp>
+                      <wps:cNvSpPr txBox="1"/>
+                      <wps:spPr>
+                        <a:xfrm>
+                          <a:off x="0" y="0"/>
+                          <a:ext cx="620110" cy="304800"/>
+                        </a:xfrm>
+                        <a:prstGeom prst="rect">
+                          <a:avLst/>
+                        </a:prstGeom>
+                        <a:solidFill>
+                          <a:schemeClr val="lt1"/>
+                        </a:solidFill>
+                        <a:ln w="6350">
+                          <a:noFill/>
+                        </a:ln>
+                      </wps:spPr>
+                      <wps:txbx>
+                        <w:txbxContent>
+                          <w:p>
+                            <w:r>
+                              <w:t>Pump</w:t>
+                            </w:r>
+                          </w:p>
+                        </w:txbxContent>
+                      </wps:txbx>
+                      <wps:bodyPr rot="0" spcFirstLastPara="0" vertOverflow="overflow" horzOverflow="overflow" vert="horz" wrap="square" lIns="91440" tIns="45720" rIns="91440" bIns="45720" numCol="1" spcCol="0" rtlCol="0" fromWordArt="0" anchor="t" anchorCtr="0" forceAA="0" compatLnSpc="1">
+                        <a:prstTxWarp prst="textNoShape">
+                          <a:avLst/>
+                        </a:prstTxWarp>
+                        <a:noAutofit/>
+                      </wps:bodyPr>
+                    </wps:wsp>
+                  </a:graphicData>
+                </a:graphic>
+                <wp14:sizeRelH relativeFrom="margin">
+                  <wp14:pctWidth>0</wp14:pctWidth>
+                </wp14:sizeRelH>
+                <wp14:sizeRelV relativeFrom="margin">
+                  <wp14:pctHeight>0</wp14:pctHeight>
+                </wp14:sizeRelV>
+              </wp:anchor>
+            </w:drawing>
+          </mc:Choice>
+          <mc:Fallback>
+            <w:pict>
+              <v:shape w14:anchorId="7CBA6E12" id="Text Box 25" o:spid="_x0000_s1031" type="#_x0000_t202" style="position:absolute;margin-left:568.45pt;margin-top:309.75pt;width:48.85pt;height:24pt;z-index:251694080;visibility:visible;mso-wrap-style:square;mso-width-percent:0;mso-height-percent:0;mso-wrap-distance-left:9pt;mso-wrap-distance-top:0;mso-wrap-distance-right:9pt;mso-wrap-distance-bottom:0;mso-position-horizontal:absolute;mso-position-horizontal-relative:text;mso-position-vertical:absolute;mso-position-vertical-relative:text;mso-width-percent:0;mso-height-percent:0;mso-width-relative:margin;mso-height-relative:margin;v-text-anchor:top" o:gfxdata="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" fillcolor="white [3201]" stroked="f" strokeweight=".5pt">
+                <v:textbox>
+                  <w:txbxContent>
+                    <w:p>
+                      <w:r>
+                        <w:t>Pump</w:t>
+                      </w:r>
+                    </w:p>
+                  </w:txbxContent>
+                </v:textbox>
+              </v:shape>
+            </w:pict>
+          </mc:Fallback>
+        </mc:AlternateContent>
+      </w:r>
+      <w:r>
+        <w:rPr>
+          <w:noProof/>
+        </w:rPr>
+        <mc:AlternateContent>
+          <mc:Choice Requires="wps">
+            <w:drawing>
+              <wp:anchor distT="0" distB="0" distL="114300" distR="114300" simplePos="0" relativeHeight="251692032" behindDoc="0" locked="0" layoutInCell="1" allowOverlap="1" wp14:anchorId="0320549C" wp14:editId="719A9552">
+                <wp:simplePos x="0" y="0"/>
+                <wp:positionH relativeFrom="column">
+                  <wp:posOffset>4763135</wp:posOffset>
+                </wp:positionH>
+                <wp:positionV relativeFrom="paragraph">
+                  <wp:posOffset>2752888</wp:posOffset>
+                </wp:positionV>
+                <wp:extent cx="1082566" cy="499730"/>
+                <wp:effectExtent l="0" t="0" r="0" b="0"/>
+                <wp:wrapNone/>
+                <wp:docPr id="24" name="Text Box 24"/>
+                <wp:cNvGraphicFramePr/>
+                <a:graphic xmlns:a="http://schemas.openxmlformats.org/drawingml/2006/main">
+                  <a:graphicData uri="http://schemas.microsoft.com/office/word/2010/wordprocessingShape">
+                    <wps:wsp>
+                      <wps:cNvSpPr txBox="1"/>
+                      <wps:spPr>
+                        <a:xfrm>
+                          <a:off x="0" y="0"/>
+                          <a:ext cx="1082566" cy="499730"/>
+                        </a:xfrm>
+                        <a:prstGeom prst="rect">
+                          <a:avLst/>
+                        </a:prstGeom>
+                        <a:noFill/>
+                        <a:ln w="6350">
+                          <a:noFill/>
+                        </a:ln>
+                      </wps:spPr>
+                      <wps:txbx>
+                        <w:txbxContent>
+                          <w:p>
+                            <w:r>
+                              <w:t>Actuating Signal</w:t>
+                            </w:r>
+                          </w:p>
+                        </w:txbxContent>
+                      </wps:txbx>
+                      <wps:bodyPr rot="0" spcFirstLastPara="0" vertOverflow="overflow" horzOverflow="overflow" vert="horz" wrap="square" lIns="91440" tIns="45720" rIns="91440" bIns="45720" numCol="1" spcCol="0" rtlCol="0" fromWordArt="0" anchor="t" anchorCtr="0" forceAA="0" compatLnSpc="1">
+                        <a:prstTxWarp prst="textNoShape">
+                          <a:avLst/>
+                        </a:prstTxWarp>
+                        <a:noAutofit/>
+                      </wps:bodyPr>
+                    </wps:wsp>
+                  </a:graphicData>
+                </a:graphic>
+                <wp14:sizeRelV relativeFrom="margin">
+                  <wp14:pctHeight>0</wp14:pctHeight>
+                </wp14:sizeRelV>
+              </wp:anchor>
+            </w:drawing>
+          </mc:Choice>
+          <mc:Fallback>
+            <w:pict>
+              <v:shape w14:anchorId="0320549C" id="Text Box 24" o:spid="_x0000_s1032" type="#_x0000_t202" style="position:absolute;margin-left:375.05pt;margin-top:216.75pt;width:85.25pt;height:39.35pt;z-index:251692032;visibility:visible;mso-wrap-style:square;mso-height-percent:0;mso-wrap-distance-left:9pt;mso-wrap-distance-top:0;mso-wrap-distance-right:9pt;mso-wrap-distance-bottom:0;mso-position-horizontal:absolute;mso-position-horizontal-relative:text;mso-position-vertical:absolute;mso-position-vertical-relative:text;mso-height-percent:0;mso-height-relative:margin;v-text-anchor:top" o:gfxdata="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" filled="f" stroked="f" strokeweight=".5pt">
+                <v:textbox>
+                  <w:txbxContent>
+                    <w:p>
+                      <w:r>
+                        <w:t>Actuating Signal</w:t>
+                      </w:r>
+                    </w:p>
+                  </w:txbxContent>
+                </v:textbox>
+              </v:shape>
+            </w:pict>
+          </mc:Fallback>
+        </mc:AlternateContent>
+      </w:r>
+      <w:r>
+        <w:rPr>
+          <w:noProof/>
+        </w:rPr>
+        <mc:AlternateContent>
+          <mc:Choice Requires="wps">
+            <w:drawing>
+              <wp:anchor distT="0" distB="0" distL="114300" distR="114300" simplePos="0" relativeHeight="251681792" behindDoc="0" locked="0" layoutInCell="1" allowOverlap="1" wp14:anchorId="5A3CA71A" wp14:editId="686B934B">
                 <wp:simplePos x="0" y="0"/>
                 <wp:positionH relativeFrom="column">
                   <wp:posOffset>199390</wp:posOffset>
@@ -65,11 +1025,7 @@
           </mc:Choice>
           <mc:Fallback>
             <w:pict>
-              <v:shapetype w14:anchorId="5A3CA71A" id="_x0000_t202" coordsize="21600,21600" o:spt="202" path="m,l,21600r21600,l21600,xe">
-                <v:stroke joinstyle="miter"/>
-                <v:path gradientshapeok="t" o:connecttype="rect"/>
-              </v:shapetype>
-              <v:shape id="Text Box 13" o:spid="_x0000_s1026" type="#_x0000_t202" style="position:absolute;margin-left:15.7pt;margin-top:93.25pt;width:85.25pt;height:25.65pt;z-index:251681792;visibility:visible;mso-wrap-style:square;mso-wrap-distance-left:9pt;mso-wrap-distance-top:0;mso-wrap-distance-right:9pt;mso-wrap-distance-bottom:0;mso-position-horizontal:absolute;mso-position-horizontal-relative:text;mso-position-vertical:absolute;mso-position-vertical-relative:text;v-text-anchor:top" o:gfxdata="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" fillcolor="white [3201]" stroked="f" strokeweight=".5pt">
+              <v:shape w14:anchorId="5A3CA71A" id="Text Box 13" o:spid="_x0000_s1033" type="#_x0000_t202" style="position:absolute;margin-left:15.7pt;margin-top:93.25pt;width:85.25pt;height:25.65pt;z-index:251681792;visibility:visible;mso-wrap-style:square;mso-wrap-distance-left:9pt;mso-wrap-distance-top:0;mso-wrap-distance-right:9pt;mso-wrap-distance-bottom:0;mso-position-horizontal:absolute;mso-position-horizontal-relative:text;mso-position-vertical:absolute;mso-position-vertical-relative:text;v-text-anchor:top" o:gfxdata="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" fillcolor="white [3201]" stroked="f" strokeweight=".5pt">
                 <v:textbox>
                   <w:txbxContent>
                     <w:p>
@@ -143,7 +1099,7 @@
           </mc:Choice>
           <mc:Fallback>
             <w:pict>
-              <v:shapetype w14:anchorId="095D1C83" id="_x0000_t32" coordsize="21600,21600" o:spt="32" o:oned="t" path="m,l21600,21600e" filled="f">
+              <v:shapetype w14:anchorId="28508E6D" id="_x0000_t32" coordsize="21600,21600" o:spt="32" o:oned="t" path="m,l21600,21600e" filled="f">
                 <v:path arrowok="t" fillok="f" o:connecttype="none"/>
                 <o:lock v:ext="edit" shapetype="t"/>
               </v:shapetype>
@@ -211,7 +1167,7 @@
           </mc:Choice>
           <mc:Fallback>
             <w:pict>
-              <v:line w14:anchorId="5982DF82" id="Straight Connector 21" o:spid="_x0000_s1026" style="position:absolute;z-index:251688960;visibility:visible;mso-wrap-style:square;mso-wrap-distance-left:9pt;mso-wrap-distance-top:0;mso-wrap-distance-right:9pt;mso-wrap-distance-bottom:0;mso-position-horizontal:absolute;mso-position-horizontal-relative:text;mso-position-vertical:absolute;mso-position-vertical-relative:text" from="346.6pt,175.95pt" to="368.35pt,175.95pt" o:gfxdata="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" strokecolor="black [3200]" strokeweight="2.75pt">
+              <v:line w14:anchorId="45A1E1A2" id="Straight Connector 21" o:spid="_x0000_s1026" style="position:absolute;z-index:251688960;visibility:visible;mso-wrap-style:square;mso-wrap-distance-left:9pt;mso-wrap-distance-top:0;mso-wrap-distance-right:9pt;mso-wrap-distance-bottom:0;mso-position-horizontal:absolute;mso-position-horizontal-relative:text;mso-position-vertical:absolute;mso-position-vertical-relative:text" from="346.6pt,175.95pt" to="368.35pt,175.95pt" o:gfxdata="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" strokecolor="black [3200]" strokeweight="2.75pt">
                 <v:stroke joinstyle="miter"/>
               </v:line>
             </w:pict>
@@ -287,7 +1243,7 @@
           </mc:Choice>
           <mc:Fallback>
             <w:pict>
-              <v:rect w14:anchorId="4482E37D" id="Rectangle 12" o:spid="_x0000_s1026" style="position:absolute;margin-left:507.95pt;margin-top:279.5pt;width:165.5pt;height:80.25pt;z-index:251679744;visibility:visible;mso-wrap-style:square;mso-wrap-distance-left:9pt;mso-wrap-distance-top:0;mso-wrap-distance-right:9pt;mso-wrap-distance-bottom:0;mso-position-horizontal:absolute;mso-position-horizontal-relative:text;mso-position-vertical:absolute;mso-position-vertical-relative:text;v-text-anchor:middle" o:gfxdata="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" fillcolor="white [3201]" strokecolor="black [3213]" strokeweight="1.25pt"/>
+              <v:rect w14:anchorId="1FA75F0A" id="Rectangle 12" o:spid="_x0000_s1026" style="position:absolute;margin-left:507.95pt;margin-top:279.5pt;width:165.5pt;height:80.25pt;z-index:251679744;visibility:visible;mso-wrap-style:square;mso-wrap-distance-left:9pt;mso-wrap-distance-top:0;mso-wrap-distance-right:9pt;mso-wrap-distance-bottom:0;mso-position-horizontal:absolute;mso-position-horizontal-relative:text;mso-position-vertical:absolute;mso-position-vertical-relative:text;v-text-anchor:middle" o:gfxdata="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" fillcolor="white [3201]" strokecolor="black [3213]" strokeweight="1.25pt"/>
             </w:pict>
           </mc:Fallback>
         </mc:AlternateContent>
@@ -351,7 +1307,7 @@
           </mc:Choice>
           <mc:Fallback>
             <w:pict>
-              <v:shape w14:anchorId="3ADB3CDC" id="Straight Arrow Connector 19" o:spid="_x0000_s1026" type="#_x0000_t32" style="position:absolute;margin-left:451pt;margin-top:318.85pt;width:57.1pt;height:0;z-index:251687936;visibility:visible;mso-wrap-style:square;mso-wrap-distance-left:9pt;mso-wrap-distance-top:0;mso-wrap-distance-right:9pt;mso-wrap-distance-bottom:0;mso-position-horizontal:absolute;mso-position-horizontal-relative:text;mso-position-vertical:absolute;mso-position-vertical-relative:text" o:gfxdata="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" strokecolor="black [3200]" strokeweight="2.75pt">
+              <v:shape w14:anchorId="3CFAB34E" id="Straight Arrow Connector 19" o:spid="_x0000_s1026" type="#_x0000_t32" style="position:absolute;margin-left:451pt;margin-top:318.85pt;width:57.1pt;height:0;z-index:251687936;visibility:visible;mso-wrap-style:square;mso-wrap-distance-left:9pt;mso-wrap-distance-top:0;mso-wrap-distance-right:9pt;mso-wrap-distance-bottom:0;mso-position-horizontal:absolute;mso-position-horizontal-relative:text;mso-position-vertical:absolute;mso-position-vertical-relative:text" o:gfxdata="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" strokecolor="black [3200]" strokeweight="2.75pt">
                 <v:stroke endarrow="block" joinstyle="miter"/>
               </v:shape>
             </w:pict>
@@ -417,7 +1373,7 @@
           </mc:Choice>
           <mc:Fallback>
             <w:pict>
-              <v:shape w14:anchorId="763FECCF" id="Straight Arrow Connector 18" o:spid="_x0000_s1026" type="#_x0000_t32" style="position:absolute;margin-left:124.05pt;margin-top:175.6pt;width:57.1pt;height:0;z-index:251685888;visibility:visible;mso-wrap-style:square;mso-wrap-distance-left:9pt;mso-wrap-distance-top:0;mso-wrap-distance-right:9pt;mso-wrap-distance-bottom:0;mso-position-horizontal:absolute;mso-position-horizontal-relative:text;mso-position-vertical:absolute;mso-position-vertical-relative:text" o:gfxdata="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" strokecolor="black [3200]" strokeweight="2.75pt">
+              <v:shape w14:anchorId="6E77F6DC" id="Straight Arrow Connector 18" o:spid="_x0000_s1026" type="#_x0000_t32" style="position:absolute;margin-left:124.05pt;margin-top:175.6pt;width:57.1pt;height:0;z-index:251685888;visibility:visible;mso-wrap-style:square;mso-wrap-distance-left:9pt;mso-wrap-distance-top:0;mso-wrap-distance-right:9pt;mso-wrap-distance-bottom:0;mso-position-horizontal:absolute;mso-position-horizontal-relative:text;mso-position-vertical:absolute;mso-position-vertical-relative:text" o:gfxdata="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" strokecolor="black [3200]" strokeweight="2.75pt">
                 <v:stroke endarrow="block" joinstyle="miter"/>
               </v:shape>
             </w:pict>
@@ -486,7 +1442,7 @@
           </mc:Choice>
           <mc:Fallback>
             <w:pict>
-              <v:shape w14:anchorId="3D413A72" id="Text Box 3" o:spid="_x0000_s1027" type="#_x0000_t202" style="position:absolute;margin-left:575.05pt;margin-top:369.8pt;width:85.25pt;height:25.65pt;z-index:251663360;visibility:visible;mso-wrap-style:square;mso-wrap-distance-left:9pt;mso-wrap-distance-top:0;mso-wrap-distance-right:9pt;mso-wrap-distance-bottom:0;mso-position-horizontal:absolute;mso-position-horizontal-relative:text;mso-position-vertical:absolute;mso-position-vertical-relative:text;v-text-anchor:top" o:gfxdata="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" fillcolor="white [3201]" stroked="f" strokeweight=".5pt">
+              <v:shape w14:anchorId="3D413A72" id="Text Box 3" o:spid="_x0000_s1034" type="#_x0000_t202" style="position:absolute;margin-left:575.05pt;margin-top:369.8pt;width:85.25pt;height:25.65pt;z-index:251663360;visibility:visible;mso-wrap-style:square;mso-wrap-distance-left:9pt;mso-wrap-distance-top:0;mso-wrap-distance-right:9pt;mso-wrap-distance-bottom:0;mso-position-horizontal:absolute;mso-position-horizontal-relative:text;mso-position-vertical:absolute;mso-position-vertical-relative:text;v-text-anchor:top" o:gfxdata="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" fillcolor="white [3201]" stroked="f" strokeweight=".5pt">
                 <v:textbox>
                   <w:txbxContent>
                     <w:p>
@@ -563,7 +1519,7 @@
           </mc:Choice>
           <mc:Fallback>
             <w:pict>
-              <v:shape w14:anchorId="1D63CB52" id="Text Box 4" o:spid="_x0000_s1028" type="#_x0000_t202" style="position:absolute;margin-left:338.3pt;margin-top:369.75pt;width:85.25pt;height:25.65pt;z-index:251665408;visibility:visible;mso-wrap-style:square;mso-wrap-distance-left:9pt;mso-wrap-distance-top:0;mso-wrap-distance-right:9pt;mso-wrap-distance-bottom:0;mso-position-horizontal:absolute;mso-position-horizontal-relative:text;mso-position-vertical:absolute;mso-position-vertical-relative:text;v-text-anchor:top" o:gfxdata="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" fillcolor="white [3201]" stroked="f" strokeweight=".5pt">
+              <v:shape w14:anchorId="1D63CB52" id="Text Box 4" o:spid="_x0000_s1035" type="#_x0000_t202" style="position:absolute;margin-left:338.3pt;margin-top:369.75pt;width:85.25pt;height:25.65pt;z-index:251665408;visibility:visible;mso-wrap-style:square;mso-wrap-distance-left:9pt;mso-wrap-distance-top:0;mso-wrap-distance-right:9pt;mso-wrap-distance-bottom:0;mso-position-horizontal:absolute;mso-position-horizontal-relative:text;mso-position-vertical:absolute;mso-position-vertical-relative:text;v-text-anchor:top" o:gfxdata="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" fillcolor="white [3201]" stroked="f" strokeweight=".5pt">
                 <v:textbox>
                   <w:txbxContent>
                     <w:p>
@@ -643,7 +1599,7 @@
           </mc:Choice>
           <mc:Fallback>
             <w:pict>
-              <v:shape w14:anchorId="03AEA9B9" id="Text Box 1" o:spid="_x0000_s1029" type="#_x0000_t202" style="position:absolute;margin-left:12.45pt;margin-top:216.8pt;width:43.05pt;height:25.65pt;z-index:251659264;visibility:visible;mso-wrap-style:square;mso-width-percent:0;mso-wrap-distance-left:9pt;mso-wrap-distance-top:0;mso-wrap-distance-right:9pt;mso-wrap-distance-bottom:0;mso-position-horizontal:absolute;mso-position-horizontal-relative:text;mso-position-vertical:absolute;mso-position-vertical-relative:text;mso-width-percent:0;mso-width-relative:margin;v-text-anchor:top" o:gfxdata="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" fillcolor="white [3201]" stroked="f" strokeweight=".5pt">
+              <v:shape w14:anchorId="03AEA9B9" id="Text Box 1" o:spid="_x0000_s1036" type="#_x0000_t202" style="position:absolute;margin-left:12.45pt;margin-top:216.8pt;width:43.05pt;height:25.65pt;z-index:251659264;visibility:visible;mso-wrap-style:square;mso-width-percent:0;mso-wrap-distance-left:9pt;mso-wrap-distance-top:0;mso-wrap-distance-right:9pt;mso-wrap-distance-bottom:0;mso-position-horizontal:absolute;mso-position-horizontal-relative:text;mso-position-vertical:absolute;mso-position-vertical-relative:text;mso-width-percent:0;mso-width-relative:margin;v-text-anchor:top" o:gfxdata="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" fillcolor="white [3201]" stroked="f" strokeweight=".5pt">
                 <v:textbox>
                   <w:txbxContent>
                     <w:p>
@@ -665,7 +1621,7 @@
         <mc:AlternateContent>
           <mc:Choice Requires="wps">
             <w:drawing>
-              <wp:anchor distT="0" distB="0" distL="114300" distR="114300" simplePos="0" relativeHeight="251661312" behindDoc="0" locked="0" layoutInCell="1" allowOverlap="1" wp14:anchorId="572C8721" wp14:editId="4DD652A6">
+              <wp:anchor distT="0" distB="0" distL="114300" distR="114300" simplePos="0" relativeHeight="251661312" behindDoc="0" locked="0" layoutInCell="1" allowOverlap="1" wp14:anchorId="572C8721" wp14:editId="1AFB482F">
                 <wp:simplePos x="0" y="0"/>
                 <wp:positionH relativeFrom="column">
                   <wp:posOffset>2941451</wp:posOffset>
@@ -720,7 +1676,7 @@
           </mc:Choice>
           <mc:Fallback>
             <w:pict>
-              <v:shape w14:anchorId="572C8721" id="Text Box 2" o:spid="_x0000_s1030" type="#_x0000_t202" style="position:absolute;margin-left:231.6pt;margin-top:216.7pt;width:85.25pt;height:25.65pt;z-index:251661312;visibility:visible;mso-wrap-style:square;mso-wrap-distance-left:9pt;mso-wrap-distance-top:0;mso-wrap-distance-right:9pt;mso-wrap-distance-bottom:0;mso-position-horizontal:absolute;mso-position-horizontal-relative:text;mso-position-vertical:absolute;mso-position-vertical-relative:text;v-text-anchor:top" o:gfxdata="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" fillcolor="white [3201]" stroked="f" strokeweight=".5pt">
+              <v:shape w14:anchorId="572C8721" id="Text Box 2" o:spid="_x0000_s1037" type="#_x0000_t202" style="position:absolute;margin-left:231.6pt;margin-top:216.7pt;width:85.25pt;height:25.65pt;z-index:251661312;visibility:visible;mso-wrap-style:square;mso-wrap-distance-left:9pt;mso-wrap-distance-top:0;mso-wrap-distance-right:9pt;mso-wrap-distance-bottom:0;mso-position-horizontal:absolute;mso-position-horizontal-relative:text;mso-position-vertical:absolute;mso-position-vertical-relative:text;v-text-anchor:top" o:gfxdata="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" fillcolor="white [3201]" stroked="f" strokeweight=".5pt">
                 <v:textbox>
                   <w:txbxContent>
                     <w:p>
@@ -742,90 +1698,7 @@
         <mc:AlternateContent>
           <mc:Choice Requires="wps">
             <w:drawing>
-              <wp:anchor distT="0" distB="0" distL="114300" distR="114300" simplePos="0" relativeHeight="251683840" behindDoc="0" locked="0" layoutInCell="1" allowOverlap="1" wp14:anchorId="69C93B62" wp14:editId="61E5825B">
-                <wp:simplePos x="0" y="0"/>
-                <wp:positionH relativeFrom="column">
-                  <wp:posOffset>4402455</wp:posOffset>
-                </wp:positionH>
-                <wp:positionV relativeFrom="paragraph">
-                  <wp:posOffset>3929380</wp:posOffset>
-                </wp:positionV>
-                <wp:extent cx="620110" cy="304800"/>
-                <wp:effectExtent l="0" t="0" r="2540" b="0"/>
-                <wp:wrapNone/>
-                <wp:docPr id="15" name="Text Box 15"/>
-                <wp:cNvGraphicFramePr/>
-                <a:graphic xmlns:a="http://schemas.openxmlformats.org/drawingml/2006/main">
-                  <a:graphicData uri="http://schemas.microsoft.com/office/word/2010/wordprocessingShape">
-                    <wps:wsp>
-                      <wps:cNvSpPr txBox="1"/>
-                      <wps:spPr>
-                        <a:xfrm>
-                          <a:off x="0" y="0"/>
-                          <a:ext cx="620110" cy="304800"/>
-                        </a:xfrm>
-                        <a:prstGeom prst="rect">
-                          <a:avLst/>
-                        </a:prstGeom>
-                        <a:solidFill>
-                          <a:schemeClr val="lt1"/>
-                        </a:solidFill>
-                        <a:ln w="6350">
-                          <a:noFill/>
-                        </a:ln>
-                      </wps:spPr>
-                      <wps:txbx>
-                        <w:txbxContent>
-                          <w:p>
-                            <w:r>
-                              <w:t>Motor</w:t>
-                            </w:r>
-                          </w:p>
-                        </w:txbxContent>
-                      </wps:txbx>
-                      <wps:bodyPr rot="0" spcFirstLastPara="0" vertOverflow="overflow" horzOverflow="overflow" vert="horz" wrap="square" lIns="91440" tIns="45720" rIns="91440" bIns="45720" numCol="1" spcCol="0" rtlCol="0" fromWordArt="0" anchor="t" anchorCtr="0" forceAA="0" compatLnSpc="1">
-                        <a:prstTxWarp prst="textNoShape">
-                          <a:avLst/>
-                        </a:prstTxWarp>
-                        <a:noAutofit/>
-                      </wps:bodyPr>
-                    </wps:wsp>
-                  </a:graphicData>
-                </a:graphic>
-                <wp14:sizeRelH relativeFrom="margin">
-                  <wp14:pctWidth>0</wp14:pctWidth>
-                </wp14:sizeRelH>
-                <wp14:sizeRelV relativeFrom="margin">
-                  <wp14:pctHeight>0</wp14:pctHeight>
-                </wp14:sizeRelV>
-              </wp:anchor>
-            </w:drawing>
-          </mc:Choice>
-          <mc:Fallback>
-            <w:pict>
-              <v:shape w14:anchorId="69C93B62" id="Text Box 15" o:spid="_x0000_s1031" type="#_x0000_t202" style="position:absolute;margin-left:346.65pt;margin-top:309.4pt;width:48.85pt;height:24pt;z-index:251683840;visibility:visible;mso-wrap-style:square;mso-width-percent:0;mso-height-percent:0;mso-wrap-distance-left:9pt;mso-wrap-distance-top:0;mso-wrap-distance-right:9pt;mso-wrap-distance-bottom:0;mso-position-horizontal:absolute;mso-position-horizontal-relative:text;mso-position-vertical:absolute;mso-position-vertical-relative:text;mso-width-percent:0;mso-height-percent:0;mso-width-relative:margin;mso-height-relative:margin;v-text-anchor:top" o:gfxdata="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" fillcolor="white [3201]" stroked="f" strokeweight=".5pt">
-                <v:textbox>
-                  <w:txbxContent>
-                    <w:p>
-                      <w:r>
-                        <w:t>Motor</w:t>
-                      </w:r>
-                    </w:p>
-                  </w:txbxContent>
-                </v:textbox>
-              </v:shape>
-            </w:pict>
-          </mc:Fallback>
-        </mc:AlternateContent>
-      </w:r>
-      <w:r>
-        <w:rPr>
-          <w:noProof/>
-        </w:rPr>
-        <mc:AlternateContent>
-          <mc:Choice Requires="wps">
-            <w:drawing>
-              <wp:anchor distT="0" distB="0" distL="114300" distR="114300" simplePos="0" relativeHeight="251677696" behindDoc="0" locked="0" layoutInCell="1" allowOverlap="1" wp14:anchorId="2B863DF3" wp14:editId="6F4C4D60">
+              <wp:anchor distT="0" distB="0" distL="114300" distR="114300" simplePos="0" relativeHeight="251677696" behindDoc="0" locked="0" layoutInCell="1" allowOverlap="1" wp14:anchorId="2B863DF3" wp14:editId="01D15477">
                 <wp:simplePos x="0" y="0"/>
                 <wp:positionH relativeFrom="column">
                   <wp:posOffset>3625215</wp:posOffset>
@@ -887,81 +1760,7 @@
           </mc:Choice>
           <mc:Fallback>
             <w:pict>
-              <v:rect w14:anchorId="6E11C323" id="Rectangle 11" o:spid="_x0000_s1026" style="position:absolute;margin-left:285.45pt;margin-top:279.45pt;width:165.5pt;height:80.25pt;z-index:251677696;visibility:visible;mso-wrap-style:square;mso-wrap-distance-left:9pt;mso-wrap-distance-top:0;mso-wrap-distance-right:9pt;mso-wrap-distance-bottom:0;mso-position-horizontal:absolute;mso-position-horizontal-relative:text;mso-position-vertical:absolute;mso-position-vertical-relative:text;v-text-anchor:middle" o:gfxdata="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" fillcolor="white [3201]" strokecolor="black [3213]" strokeweight="1.25pt"/>
-            </w:pict>
-          </mc:Fallback>
-        </mc:AlternateContent>
-      </w:r>
-      <w:r>
-        <w:rPr>
-          <w:noProof/>
-        </w:rPr>
-        <mc:AlternateContent>
-          <mc:Choice Requires="wps">
-            <w:drawing>
-              <wp:anchor distT="0" distB="0" distL="114300" distR="114300" simplePos="0" relativeHeight="251673600" behindDoc="0" locked="0" layoutInCell="1" allowOverlap="1" wp14:anchorId="05BCBA0B" wp14:editId="042E309B">
-                <wp:simplePos x="0" y="0"/>
-                <wp:positionH relativeFrom="column">
-                  <wp:posOffset>-525145</wp:posOffset>
-                </wp:positionH>
-                <wp:positionV relativeFrom="paragraph">
-                  <wp:posOffset>1659057</wp:posOffset>
-                </wp:positionV>
-                <wp:extent cx="2102069" cy="1019503"/>
-                <wp:effectExtent l="0" t="0" r="19050" b="9525"/>
-                <wp:wrapNone/>
-                <wp:docPr id="9" name="Rectangle 9"/>
-                <wp:cNvGraphicFramePr/>
-                <a:graphic xmlns:a="http://schemas.openxmlformats.org/drawingml/2006/main">
-                  <a:graphicData uri="http://schemas.microsoft.com/office/word/2010/wordprocessingShape">
-                    <wps:wsp>
-                      <wps:cNvSpPr/>
-                      <wps:spPr>
-                        <a:xfrm>
-                          <a:off x="0" y="0"/>
-                          <a:ext cx="2102069" cy="1019503"/>
-                        </a:xfrm>
-                        <a:prstGeom prst="rect">
-                          <a:avLst/>
-                        </a:prstGeom>
-                        <a:solidFill>
-                          <a:schemeClr val="lt1"/>
-                        </a:solidFill>
-                        <a:ln w="15875">
-                          <a:solidFill>
-                            <a:schemeClr val="tx1"/>
-                          </a:solidFill>
-                        </a:ln>
-                      </wps:spPr>
-                      <wps:style>
-                        <a:lnRef idx="2">
-                          <a:schemeClr val="accent6"/>
-                        </a:lnRef>
-                        <a:fillRef idx="1">
-                          <a:schemeClr val="lt1"/>
-                        </a:fillRef>
-                        <a:effectRef idx="0">
-                          <a:schemeClr val="accent6"/>
-                        </a:effectRef>
-                        <a:fontRef idx="minor">
-                          <a:schemeClr val="dk1"/>
-                        </a:fontRef>
-                      </wps:style>
-                      <wps:bodyPr rot="0" spcFirstLastPara="0" vertOverflow="overflow" horzOverflow="overflow" vert="horz" wrap="square" lIns="91440" tIns="45720" rIns="91440" bIns="45720" numCol="1" spcCol="0" rtlCol="0" fromWordArt="0" anchor="ctr" anchorCtr="0" forceAA="0" compatLnSpc="1">
-                        <a:prstTxWarp prst="textNoShape">
-                          <a:avLst/>
-                        </a:prstTxWarp>
-                        <a:noAutofit/>
-                      </wps:bodyPr>
-                    </wps:wsp>
-                  </a:graphicData>
-                </a:graphic>
-              </wp:anchor>
-            </w:drawing>
-          </mc:Choice>
-          <mc:Fallback>
-            <w:pict>
-              <v:rect w14:anchorId="6DE1A810" id="Rectangle 9" o:spid="_x0000_s1026" style="position:absolute;margin-left:-41.35pt;margin-top:130.65pt;width:165.5pt;height:80.3pt;z-index:251673600;visibility:visible;mso-wrap-style:square;mso-wrap-distance-left:9pt;mso-wrap-distance-top:0;mso-wrap-distance-right:9pt;mso-wrap-distance-bottom:0;mso-position-horizontal:absolute;mso-position-horizontal-relative:text;mso-position-vertical:absolute;mso-position-vertical-relative:text;v-text-anchor:middle" o:gfxdata="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" fillcolor="white [3201]" strokecolor="black [3213]" strokeweight="1.25pt"/>
+              <v:rect w14:anchorId="0851EE9C" id="Rectangle 11" o:spid="_x0000_s1026" style="position:absolute;margin-left:285.45pt;margin-top:279.45pt;width:165.5pt;height:80.25pt;z-index:251677696;visibility:visible;mso-wrap-style:square;mso-wrap-distance-left:9pt;mso-wrap-distance-top:0;mso-wrap-distance-right:9pt;mso-wrap-distance-bottom:0;mso-position-horizontal:absolute;mso-position-horizontal-relative:text;mso-position-vertical:absolute;mso-position-vertical-relative:text;v-text-anchor:middle" o:gfxdata="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" fillcolor="white [3201]" strokecolor="black [3213]" strokeweight="1.25pt"/>
             </w:pict>
           </mc:Fallback>
         </mc:AlternateContent>
@@ -1035,7 +1834,7 @@
           </mc:Choice>
           <mc:Fallback>
             <w:pict>
-              <v:rect w14:anchorId="29DF700D" id="Rectangle 10" o:spid="_x0000_s1026" style="position:absolute;margin-left:181.15pt;margin-top:130.7pt;width:165.5pt;height:80.3pt;z-index:251675648;visibility:visible;mso-wrap-style:square;mso-wrap-distance-left:9pt;mso-wrap-distance-top:0;mso-wrap-distance-right:9pt;mso-wrap-distance-bottom:0;mso-position-horizontal:absolute;mso-position-horizontal-relative:text;mso-position-vertical:absolute;mso-position-vertical-relative:text;v-text-anchor:middle" o:gfxdata="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" fillcolor="white [3201]" strokecolor="black [3213]" strokeweight="1.25pt"/>
+              <v:rect w14:anchorId="7ABBCEE4" id="Rectangle 10" o:spid="_x0000_s1026" style="position:absolute;margin-left:181.15pt;margin-top:130.7pt;width:165.5pt;height:80.3pt;z-index:251675648;visibility:visible;mso-wrap-style:square;mso-wrap-distance-left:9pt;mso-wrap-distance-top:0;mso-wrap-distance-right:9pt;mso-wrap-distance-bottom:0;mso-position-horizontal:absolute;mso-position-horizontal-relative:text;mso-position-vertical:absolute;mso-position-vertical-relative:text;v-text-anchor:middle" o:gfxdata="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" fillcolor="white [3201]" strokecolor="black [3213]" strokeweight="1.25pt"/>
             </w:pict>
           </mc:Fallback>
         </mc:AlternateContent>
@@ -1049,6 +1848,44 @@
     </w:sectPr>
   </w:body>
 </w:document>
+</file>
+
+<file path=word/endnotes.xml><?xml version="1.0" encoding="utf-8"?>
+<w:endnotes xmlns:wpc="http://schemas.microsoft.com/office/word/2010/wordprocessingCanvas" xmlns:cx="http://schemas.microsoft.com/office/drawing/2014/chartex" xmlns:cx1="http://schemas.microsoft.com/office/drawing/2015/9/8/chartex" xmlns:cx2="http://schemas.microsoft.com/office/drawing/2015/10/21/chartex" xmlns:cx3="http://schemas.microsoft.com/office/drawing/2016/5/9/chartex" xmlns:cx4="http://schemas.microsoft.com/office/drawing/2016/5/10/chartex" xmlns:cx5="http://schemas.microsoft.com/office/drawing/2016/5/11/chartex" xmlns:cx6="http://schemas.microsoft.com/office/drawing/2016/5/12/chartex" xmlns:cx7="http://schemas.microsoft.com/office/drawing/2016/5/13/chartex" xmlns:cx8="http://schemas.microsoft.com/office/drawing/2016/5/14/chartex" xmlns:mc="http://schemas.openxmlformats.org/markup-compatibility/2006" xmlns:aink="http://schemas.microsoft.com/office/drawing/2016/ink" xmlns:am3d="http://schemas.microsoft.com/office/drawing/2017/model3d" xmlns:o="urn:schemas-microsoft-com:office:office" xmlns:r="http://schemas.openxmlformats.org/officeDocument/2006/relationships" xmlns:m="http://schemas.openxmlformats.org/officeDocument/2006/math" xmlns:v="urn:schemas-microsoft-com:vml" xmlns:wp14="http://schemas.microsoft.com/office/word/2010/wordprocessingDrawing" xmlns:wp="http://schemas.openxmlformats.org/drawingml/2006/wordprocessingDrawing" xmlns:w10="urn:schemas-microsoft-com:office:word" xmlns:w="http://schemas.openxmlformats.org/wordprocessingml/2006/main" xmlns:w14="http://schemas.microsoft.com/office/word/2010/wordml" xmlns:w15="http://schemas.microsoft.com/office/word/2012/wordml" xmlns:w16cex="http://schemas.microsoft.com/office/word/2018/wordml/cex" xmlns:w16cid="http://schemas.microsoft.com/office/word/2016/wordml/cid" xmlns:w16="http://schemas.microsoft.com/office/word/2018/wordml" xmlns:w16se="http://schemas.microsoft.com/office/word/2015/wordml/symex" xmlns:wpg="http://schemas.microsoft.com/office/word/2010/wordprocessingGroup" xmlns:wpi="http://schemas.microsoft.com/office/word/2010/wordprocessingInk" xmlns:wne="http://schemas.microsoft.com/office/word/2006/wordml" xmlns:wps="http://schemas.microsoft.com/office/word/2010/wordprocessingShape" mc:Ignorable="w14 w15 w16se w16cid w16 w16cex wp14">
+  <w:endnote w:type="separator" w:id="-1">
+    <w:p>
+      <w:r>
+        <w:separator/>
+      </w:r>
+    </w:p>
+  </w:endnote>
+  <w:endnote w:type="continuationSeparator" w:id="0">
+    <w:p>
+      <w:r>
+        <w:continuationSeparator/>
+      </w:r>
+    </w:p>
+  </w:endnote>
+</w:endnotes>
+</file>
+
+<file path=word/footnotes.xml><?xml version="1.0" encoding="utf-8"?>
+<w:footnotes xmlns:wpc="http://schemas.microsoft.com/office/word/2010/wordprocessingCanvas" xmlns:cx="http://schemas.microsoft.com/office/drawing/2014/chartex" xmlns:cx1="http://schemas.microsoft.com/office/drawing/2015/9/8/chartex" xmlns:cx2="http://schemas.microsoft.com/office/drawing/2015/10/21/chartex" xmlns:cx3="http://schemas.microsoft.com/office/drawing/2016/5/9/chartex" xmlns:cx4="http://schemas.microsoft.com/office/drawing/2016/5/10/chartex" xmlns:cx5="http://schemas.microsoft.com/office/drawing/2016/5/11/chartex" xmlns:cx6="http://schemas.microsoft.com/office/drawing/2016/5/12/chartex" xmlns:cx7="http://schemas.microsoft.com/office/drawing/2016/5/13/chartex" xmlns:cx8="http://schemas.microsoft.com/office/drawing/2016/5/14/chartex" xmlns:mc="http://schemas.openxmlformats.org/markup-compatibility/2006" xmlns:aink="http://schemas.microsoft.com/office/drawing/2016/ink" xmlns:am3d="http://schemas.microsoft.com/office/drawing/2017/model3d" xmlns:o="urn:schemas-microsoft-com:office:office" xmlns:r="http://schemas.openxmlformats.org/officeDocument/2006/relationships" xmlns:m="http://schemas.openxmlformats.org/officeDocument/2006/math" xmlns:v="urn:schemas-microsoft-com:vml" xmlns:wp14="http://schemas.microsoft.com/office/word/2010/wordprocessingDrawing" xmlns:wp="http://schemas.openxmlformats.org/drawingml/2006/wordprocessingDrawing" xmlns:w10="urn:schemas-microsoft-com:office:word" xmlns:w="http://schemas.openxmlformats.org/wordprocessingml/2006/main" xmlns:w14="http://schemas.microsoft.com/office/word/2010/wordml" xmlns:w15="http://schemas.microsoft.com/office/word/2012/wordml" xmlns:w16cex="http://schemas.microsoft.com/office/word/2018/wordml/cex" xmlns:w16cid="http://schemas.microsoft.com/office/word/2016/wordml/cid" xmlns:w16="http://schemas.microsoft.com/office/word/2018/wordml" xmlns:w16se="http://schemas.microsoft.com/office/word/2015/wordml/symex" xmlns:wpg="http://schemas.microsoft.com/office/word/2010/wordprocessingGroup" xmlns:wpi="http://schemas.microsoft.com/office/word/2010/wordprocessingInk" xmlns:wne="http://schemas.microsoft.com/office/word/2006/wordml" xmlns:wps="http://schemas.microsoft.com/office/word/2010/wordprocessingShape" mc:Ignorable="w14 w15 w16se w16cid w16 w16cex wp14">
+  <w:footnote w:type="separator" w:id="-1">
+    <w:p>
+      <w:r>
+        <w:separator/>
+      </w:r>
+    </w:p>
+  </w:footnote>
+  <w:footnote w:type="continuationSeparator" w:id="0">
+    <w:p>
+      <w:r>
+        <w:continuationSeparator/>
+      </w:r>
+    </w:p>
+  </w:footnote>
+</w:footnotes>
 </file>
 
 <file path=word/styles.xml><?xml version="1.0" encoding="utf-8"?>
@@ -1442,7 +2279,7 @@
   <w:style w:type="paragraph" w:default="1" w:styleId="Normal">
     <w:name w:val="Normal"/>
     <w:qFormat/>
-    <w:rsid w:val="008F5082"/>
+    <w:rsid w:val="00585BEC"/>
   </w:style>
   <w:style w:type="character" w:default="1" w:styleId="DefaultParagraphFont">
     <w:name w:val="Default Paragraph Font"/>
@@ -1470,6 +2307,58 @@
     <w:uiPriority w:val="99"/>
     <w:semiHidden/>
     <w:unhideWhenUsed/>
+  </w:style>
+  <w:style w:type="character" w:styleId="PlaceholderText">
+    <w:name w:val="Placeholder Text"/>
+    <w:basedOn w:val="DefaultParagraphFont"/>
+    <w:uiPriority w:val="99"/>
+    <w:semiHidden/>
+    <w:rsid w:val="00CF68B7"/>
+    <w:rPr>
+      <w:color w:val="808080"/>
+    </w:rPr>
+  </w:style>
+  <w:style w:type="paragraph" w:styleId="Header">
+    <w:name w:val="header"/>
+    <w:basedOn w:val="Normal"/>
+    <w:link w:val="HeaderChar"/>
+    <w:uiPriority w:val="99"/>
+    <w:unhideWhenUsed/>
+    <w:rsid w:val="00585BEC"/>
+    <w:pPr>
+      <w:tabs>
+        <w:tab w:val="center" w:pos="4680"/>
+        <w:tab w:val="right" w:pos="9360"/>
+      </w:tabs>
+    </w:pPr>
+  </w:style>
+  <w:style w:type="character" w:customStyle="1" w:styleId="HeaderChar">
+    <w:name w:val="Header Char"/>
+    <w:basedOn w:val="DefaultParagraphFont"/>
+    <w:link w:val="Header"/>
+    <w:uiPriority w:val="99"/>
+    <w:rsid w:val="00585BEC"/>
+  </w:style>
+  <w:style w:type="paragraph" w:styleId="Footer">
+    <w:name w:val="footer"/>
+    <w:basedOn w:val="Normal"/>
+    <w:link w:val="FooterChar"/>
+    <w:uiPriority w:val="99"/>
+    <w:unhideWhenUsed/>
+    <w:rsid w:val="00585BEC"/>
+    <w:pPr>
+      <w:tabs>
+        <w:tab w:val="center" w:pos="4680"/>
+        <w:tab w:val="right" w:pos="9360"/>
+      </w:tabs>
+    </w:pPr>
+  </w:style>
+  <w:style w:type="character" w:customStyle="1" w:styleId="FooterChar">
+    <w:name w:val="Footer Char"/>
+    <w:basedOn w:val="DefaultParagraphFont"/>
+    <w:link w:val="Footer"/>
+    <w:uiPriority w:val="99"/>
+    <w:rsid w:val="00585BEC"/>
   </w:style>
 </w:styles>
 </file>

</xml_diff>

<commit_message>
added content to assets folder
</commit_message>
<xml_diff>
--- a/Plant Diagram.docx
+++ b/Plant Diagram.docx
@@ -180,7 +180,203 @@
         <mc:AlternateContent>
           <mc:Choice Requires="wps">
             <w:drawing>
-              <wp:anchor distT="0" distB="0" distL="114300" distR="114300" simplePos="0" relativeHeight="251696128" behindDoc="0" locked="0" layoutInCell="1" allowOverlap="1" wp14:anchorId="5A799061" wp14:editId="01168CA9">
+              <wp:anchor distT="0" distB="0" distL="114300" distR="114300" simplePos="0" relativeHeight="251683840" behindDoc="0" locked="0" layoutInCell="1" allowOverlap="1" wp14:anchorId="69C93B62" wp14:editId="0CD6C978">
+                <wp:simplePos x="0" y="0"/>
+                <wp:positionH relativeFrom="column">
+                  <wp:posOffset>4290060</wp:posOffset>
+                </wp:positionH>
+                <wp:positionV relativeFrom="paragraph">
+                  <wp:posOffset>3914140</wp:posOffset>
+                </wp:positionV>
+                <wp:extent cx="882502" cy="499730"/>
+                <wp:effectExtent l="0" t="0" r="0" b="0"/>
+                <wp:wrapNone/>
+                <wp:docPr id="15" name="Text Box 15"/>
+                <wp:cNvGraphicFramePr/>
+                <a:graphic xmlns:a="http://schemas.openxmlformats.org/drawingml/2006/main">
+                  <a:graphicData uri="http://schemas.microsoft.com/office/word/2010/wordprocessingShape">
+                    <wps:wsp>
+                      <wps:cNvSpPr txBox="1"/>
+                      <wps:spPr>
+                        <a:xfrm>
+                          <a:off x="0" y="0"/>
+                          <a:ext cx="882502" cy="499730"/>
+                        </a:xfrm>
+                        <a:prstGeom prst="rect">
+                          <a:avLst/>
+                        </a:prstGeom>
+                        <a:solidFill>
+                          <a:schemeClr val="lt1"/>
+                        </a:solidFill>
+                        <a:ln w="6350">
+                          <a:noFill/>
+                        </a:ln>
+                      </wps:spPr>
+                      <wps:txbx>
+                        <w:txbxContent>
+                          <w:p>
+                            <m:oMathPara>
+                              <m:oMath>
+                                <m:r>
+                                  <w:rPr>
+                                    <w:rFonts w:ascii="Cambria Math" w:hAnsi="Cambria Math"/>
+                                  </w:rPr>
+                                  <m:t>Gp(s)</m:t>
+                                </m:r>
+                              </m:oMath>
+                            </m:oMathPara>
+                          </w:p>
+                        </w:txbxContent>
+                      </wps:txbx>
+                      <wps:bodyPr rot="0" spcFirstLastPara="0" vertOverflow="overflow" horzOverflow="overflow" vert="horz" wrap="square" lIns="91440" tIns="45720" rIns="91440" bIns="45720" numCol="1" spcCol="0" rtlCol="0" fromWordArt="0" anchor="t" anchorCtr="0" forceAA="0" compatLnSpc="1">
+                        <a:prstTxWarp prst="textNoShape">
+                          <a:avLst/>
+                        </a:prstTxWarp>
+                        <a:noAutofit/>
+                      </wps:bodyPr>
+                    </wps:wsp>
+                  </a:graphicData>
+                </a:graphic>
+                <wp14:sizeRelH relativeFrom="margin">
+                  <wp14:pctWidth>0</wp14:pctWidth>
+                </wp14:sizeRelH>
+                <wp14:sizeRelV relativeFrom="margin">
+                  <wp14:pctHeight>0</wp14:pctHeight>
+                </wp14:sizeRelV>
+              </wp:anchor>
+            </w:drawing>
+          </mc:Choice>
+          <mc:Fallback>
+            <w:pict>
+              <v:shapetype w14:anchorId="69C93B62" id="_x0000_t202" coordsize="21600,21600" o:spt="202" path="m,l,21600r21600,l21600,xe">
+                <v:stroke joinstyle="miter"/>
+                <v:path gradientshapeok="t" o:connecttype="rect"/>
+              </v:shapetype>
+              <v:shape id="Text Box 15" o:spid="_x0000_s1026" type="#_x0000_t202" style="position:absolute;margin-left:337.8pt;margin-top:308.2pt;width:69.5pt;height:39.35pt;z-index:251683840;visibility:visible;mso-wrap-style:square;mso-width-percent:0;mso-height-percent:0;mso-wrap-distance-left:9pt;mso-wrap-distance-top:0;mso-wrap-distance-right:9pt;mso-wrap-distance-bottom:0;mso-position-horizontal:absolute;mso-position-horizontal-relative:text;mso-position-vertical:absolute;mso-position-vertical-relative:text;mso-width-percent:0;mso-height-percent:0;mso-width-relative:margin;mso-height-relative:margin;v-text-anchor:top" o:gfxdata="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" fillcolor="white [3201]" stroked="f" strokeweight=".5pt">
+                <v:textbox>
+                  <w:txbxContent>
+                    <w:p>
+                      <m:oMathPara>
+                        <m:oMath>
+                          <m:r>
+                            <w:rPr>
+                              <w:rFonts w:ascii="Cambria Math" w:hAnsi="Cambria Math"/>
+                            </w:rPr>
+                            <m:t>Gp(s)</m:t>
+                          </m:r>
+                        </m:oMath>
+                      </m:oMathPara>
+                    </w:p>
+                  </w:txbxContent>
+                </v:textbox>
+              </v:shape>
+            </w:pict>
+          </mc:Fallback>
+        </mc:AlternateContent>
+      </w:r>
+      <w:r>
+        <w:rPr>
+          <w:noProof/>
+        </w:rPr>
+        <mc:AlternateContent>
+          <mc:Choice Requires="wps">
+            <w:drawing>
+              <wp:anchor distT="0" distB="0" distL="114300" distR="114300" simplePos="0" relativeHeight="251694080" behindDoc="0" locked="0" layoutInCell="1" allowOverlap="1" wp14:anchorId="7CBA6E12" wp14:editId="2842584F">
+                <wp:simplePos x="0" y="0"/>
+                <wp:positionH relativeFrom="column">
+                  <wp:posOffset>7118441</wp:posOffset>
+                </wp:positionH>
+                <wp:positionV relativeFrom="paragraph">
+                  <wp:posOffset>3831590</wp:posOffset>
+                </wp:positionV>
+                <wp:extent cx="1023076" cy="500743"/>
+                <wp:effectExtent l="0" t="0" r="5715" b="0"/>
+                <wp:wrapNone/>
+                <wp:docPr id="25" name="Text Box 25"/>
+                <wp:cNvGraphicFramePr/>
+                <a:graphic xmlns:a="http://schemas.openxmlformats.org/drawingml/2006/main">
+                  <a:graphicData uri="http://schemas.microsoft.com/office/word/2010/wordprocessingShape">
+                    <wps:wsp>
+                      <wps:cNvSpPr txBox="1"/>
+                      <wps:spPr>
+                        <a:xfrm>
+                          <a:off x="0" y="0"/>
+                          <a:ext cx="1023076" cy="500743"/>
+                        </a:xfrm>
+                        <a:prstGeom prst="rect">
+                          <a:avLst/>
+                        </a:prstGeom>
+                        <a:solidFill>
+                          <a:schemeClr val="lt1"/>
+                        </a:solidFill>
+                        <a:ln w="6350">
+                          <a:noFill/>
+                        </a:ln>
+                      </wps:spPr>
+                      <wps:txbx>
+                        <w:txbxContent>
+                          <w:p>
+                            <w:r>
+                              <w:t>Soleno</w:t>
+                            </w:r>
+                            <w:r>
+                              <w:t xml:space="preserve">id </w:t>
+                            </w:r>
+                            <w:r>
+                              <w:t>Valve</w:t>
+                            </w:r>
+                          </w:p>
+                        </w:txbxContent>
+                      </wps:txbx>
+                      <wps:bodyPr rot="0" spcFirstLastPara="0" vertOverflow="overflow" horzOverflow="overflow" vert="horz" wrap="square" lIns="91440" tIns="45720" rIns="91440" bIns="45720" numCol="1" spcCol="0" rtlCol="0" fromWordArt="0" anchor="t" anchorCtr="0" forceAA="0" compatLnSpc="1">
+                        <a:prstTxWarp prst="textNoShape">
+                          <a:avLst/>
+                        </a:prstTxWarp>
+                        <a:noAutofit/>
+                      </wps:bodyPr>
+                    </wps:wsp>
+                  </a:graphicData>
+                </a:graphic>
+                <wp14:sizeRelH relativeFrom="margin">
+                  <wp14:pctWidth>0</wp14:pctWidth>
+                </wp14:sizeRelH>
+                <wp14:sizeRelV relativeFrom="margin">
+                  <wp14:pctHeight>0</wp14:pctHeight>
+                </wp14:sizeRelV>
+              </wp:anchor>
+            </w:drawing>
+          </mc:Choice>
+          <mc:Fallback>
+            <w:pict>
+              <v:shape w14:anchorId="7CBA6E12" id="Text Box 25" o:spid="_x0000_s1027" type="#_x0000_t202" style="position:absolute;margin-left:560.5pt;margin-top:301.7pt;width:80.55pt;height:39.45pt;z-index:251694080;visibility:visible;mso-wrap-style:square;mso-width-percent:0;mso-height-percent:0;mso-wrap-distance-left:9pt;mso-wrap-distance-top:0;mso-wrap-distance-right:9pt;mso-wrap-distance-bottom:0;mso-position-horizontal:absolute;mso-position-horizontal-relative:text;mso-position-vertical:absolute;mso-position-vertical-relative:text;mso-width-percent:0;mso-height-percent:0;mso-width-relative:margin;mso-height-relative:margin;v-text-anchor:top" o:gfxdata="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" fillcolor="white [3201]" stroked="f" strokeweight=".5pt">
+                <v:textbox>
+                  <w:txbxContent>
+                    <w:p>
+                      <w:r>
+                        <w:t>Soleno</w:t>
+                      </w:r>
+                      <w:r>
+                        <w:t xml:space="preserve">id </w:t>
+                      </w:r>
+                      <w:r>
+                        <w:t>Valve</w:t>
+                      </w:r>
+                    </w:p>
+                  </w:txbxContent>
+                </v:textbox>
+              </v:shape>
+            </w:pict>
+          </mc:Fallback>
+        </mc:AlternateContent>
+      </w:r>
+      <w:r>
+        <w:rPr>
+          <w:noProof/>
+        </w:rPr>
+        <mc:AlternateContent>
+          <mc:Choice Requires="wps">
+            <w:drawing>
+              <wp:anchor distT="0" distB="0" distL="114300" distR="114300" simplePos="0" relativeHeight="251696128" behindDoc="0" locked="0" layoutInCell="1" allowOverlap="1" wp14:anchorId="5A799061" wp14:editId="4FBB9454">
                 <wp:simplePos x="0" y="0"/>
                 <wp:positionH relativeFrom="column">
                   <wp:posOffset>3088729</wp:posOffset>
@@ -189,7 +385,7 @@
                   <wp:posOffset>2021205</wp:posOffset>
                 </wp:positionV>
                 <wp:extent cx="1137683" cy="657668"/>
-                <wp:effectExtent l="0" t="0" r="5715" b="3175"/>
+                <wp:effectExtent l="0" t="0" r="0" b="0"/>
                 <wp:wrapNone/>
                 <wp:docPr id="26" name="Text Box 26"/>
                 <wp:cNvGraphicFramePr/>
@@ -205,9 +401,7 @@
                         <a:prstGeom prst="rect">
                           <a:avLst/>
                         </a:prstGeom>
-                        <a:solidFill>
-                          <a:schemeClr val="lt1"/>
-                        </a:solidFill>
+                        <a:noFill/>
                         <a:ln w="6350">
                           <a:noFill/>
                         </a:ln>
@@ -223,6 +417,9 @@
                             </w:r>
                             <m:oMath>
                               <m:r>
+                                <m:rPr>
+                                  <m:sty m:val="p"/>
+                                </m:rPr>
                                 <w:rPr>
                                   <w:rFonts w:ascii="Cambria Math" w:hAnsi="Cambria Math"/>
                                 </w:rPr>
@@ -281,11 +478,7 @@
           </mc:Choice>
           <mc:Fallback>
             <w:pict>
-              <v:shapetype w14:anchorId="5A799061" id="_x0000_t202" coordsize="21600,21600" o:spt="202" path="m,l,21600r21600,l21600,xe">
-                <v:stroke joinstyle="miter"/>
-                <v:path gradientshapeok="t" o:connecttype="rect"/>
-              </v:shapetype>
-              <v:shape id="Text Box 26" o:spid="_x0000_s1026" type="#_x0000_t202" style="position:absolute;margin-left:243.2pt;margin-top:159.15pt;width:89.6pt;height:51.8pt;z-index:251696128;visibility:visible;mso-wrap-style:square;mso-width-percent:0;mso-height-percent:0;mso-wrap-distance-left:9pt;mso-wrap-distance-top:0;mso-wrap-distance-right:9pt;mso-wrap-distance-bottom:0;mso-position-horizontal:absolute;mso-position-horizontal-relative:text;mso-position-vertical:absolute;mso-position-vertical-relative:text;mso-width-percent:0;mso-height-percent:0;mso-width-relative:margin;mso-height-relative:margin;v-text-anchor:top" o:gfxdata="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" fillcolor="white [3201]" stroked="f" strokeweight=".5pt">
+              <v:shape w14:anchorId="5A799061" id="Text Box 26" o:spid="_x0000_s1028" type="#_x0000_t202" style="position:absolute;margin-left:243.2pt;margin-top:159.15pt;width:89.6pt;height:51.8pt;z-index:251696128;visibility:visible;mso-wrap-style:square;mso-width-percent:0;mso-height-percent:0;mso-wrap-distance-left:9pt;mso-wrap-distance-top:0;mso-wrap-distance-right:9pt;mso-wrap-distance-bottom:0;mso-position-horizontal:absolute;mso-position-horizontal-relative:text;mso-position-vertical:absolute;mso-position-vertical-relative:text;mso-width-percent:0;mso-height-percent:0;mso-width-relative:margin;mso-height-relative:margin;v-text-anchor:top" o:gfxdata="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" filled="f" stroked="f" strokeweight=".5pt">
                 <v:textbox>
                   <w:txbxContent>
                     <w:p>
@@ -297,6 +490,9 @@
                       </w:r>
                       <m:oMath>
                         <m:r>
+                          <m:rPr>
+                            <m:sty m:val="p"/>
+                          </m:rPr>
                           <w:rPr>
                             <w:rFonts w:ascii="Cambria Math" w:hAnsi="Cambria Math"/>
                           </w:rPr>
@@ -347,111 +543,6 @@
         <mc:AlternateContent>
           <mc:Choice Requires="wps">
             <w:drawing>
-              <wp:anchor distT="0" distB="0" distL="114300" distR="114300" simplePos="0" relativeHeight="251683840" behindDoc="0" locked="0" layoutInCell="1" allowOverlap="1" wp14:anchorId="69C93B62" wp14:editId="4DE194D3">
-                <wp:simplePos x="0" y="0"/>
-                <wp:positionH relativeFrom="column">
-                  <wp:posOffset>4398424</wp:posOffset>
-                </wp:positionH>
-                <wp:positionV relativeFrom="paragraph">
-                  <wp:posOffset>3838132</wp:posOffset>
-                </wp:positionV>
-                <wp:extent cx="882502" cy="499730"/>
-                <wp:effectExtent l="0" t="0" r="0" b="0"/>
-                <wp:wrapNone/>
-                <wp:docPr id="15" name="Text Box 15"/>
-                <wp:cNvGraphicFramePr/>
-                <a:graphic xmlns:a="http://schemas.openxmlformats.org/drawingml/2006/main">
-                  <a:graphicData uri="http://schemas.microsoft.com/office/word/2010/wordprocessingShape">
-                    <wps:wsp>
-                      <wps:cNvSpPr txBox="1"/>
-                      <wps:spPr>
-                        <a:xfrm>
-                          <a:off x="0" y="0"/>
-                          <a:ext cx="882502" cy="499730"/>
-                        </a:xfrm>
-                        <a:prstGeom prst="rect">
-                          <a:avLst/>
-                        </a:prstGeom>
-                        <a:solidFill>
-                          <a:schemeClr val="lt1"/>
-                        </a:solidFill>
-                        <a:ln w="6350">
-                          <a:noFill/>
-                        </a:ln>
-                      </wps:spPr>
-                      <wps:txbx>
-                        <w:txbxContent>
-                          <w:p>
-                            <w:r>
-                              <w:t>Motor</w:t>
-                            </w:r>
-                            <w:r>
-                              <w:t xml:space="preserve"> </w:t>
-                            </w:r>
-                            <m:oMath>
-                              <m:r>
-                                <w:rPr>
-                                  <w:rFonts w:ascii="Cambria Math" w:hAnsi="Cambria Math"/>
-                                </w:rPr>
-                                <m:t>Gp(s)</m:t>
-                              </m:r>
-                            </m:oMath>
-                          </w:p>
-                        </w:txbxContent>
-                      </wps:txbx>
-                      <wps:bodyPr rot="0" spcFirstLastPara="0" vertOverflow="overflow" horzOverflow="overflow" vert="horz" wrap="square" lIns="91440" tIns="45720" rIns="91440" bIns="45720" numCol="1" spcCol="0" rtlCol="0" fromWordArt="0" anchor="t" anchorCtr="0" forceAA="0" compatLnSpc="1">
-                        <a:prstTxWarp prst="textNoShape">
-                          <a:avLst/>
-                        </a:prstTxWarp>
-                        <a:noAutofit/>
-                      </wps:bodyPr>
-                    </wps:wsp>
-                  </a:graphicData>
-                </a:graphic>
-                <wp14:sizeRelH relativeFrom="margin">
-                  <wp14:pctWidth>0</wp14:pctWidth>
-                </wp14:sizeRelH>
-                <wp14:sizeRelV relativeFrom="margin">
-                  <wp14:pctHeight>0</wp14:pctHeight>
-                </wp14:sizeRelV>
-              </wp:anchor>
-            </w:drawing>
-          </mc:Choice>
-          <mc:Fallback>
-            <w:pict>
-              <v:shape w14:anchorId="69C93B62" id="Text Box 15" o:spid="_x0000_s1027" type="#_x0000_t202" style="position:absolute;margin-left:346.35pt;margin-top:302.2pt;width:69.5pt;height:39.35pt;z-index:251683840;visibility:visible;mso-wrap-style:square;mso-width-percent:0;mso-height-percent:0;mso-wrap-distance-left:9pt;mso-wrap-distance-top:0;mso-wrap-distance-right:9pt;mso-wrap-distance-bottom:0;mso-position-horizontal:absolute;mso-position-horizontal-relative:text;mso-position-vertical:absolute;mso-position-vertical-relative:text;mso-width-percent:0;mso-height-percent:0;mso-width-relative:margin;mso-height-relative:margin;v-text-anchor:top" o:gfxdata="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" fillcolor="white [3201]" stroked="f" strokeweight=".5pt">
-                <v:textbox>
-                  <w:txbxContent>
-                    <w:p>
-                      <w:r>
-                        <w:t>Motor</w:t>
-                      </w:r>
-                      <w:r>
-                        <w:t xml:space="preserve"> </w:t>
-                      </w:r>
-                      <m:oMath>
-                        <m:r>
-                          <w:rPr>
-                            <w:rFonts w:ascii="Cambria Math" w:hAnsi="Cambria Math"/>
-                          </w:rPr>
-                          <m:t>Gp(s)</m:t>
-                        </m:r>
-                      </m:oMath>
-                    </w:p>
-                  </w:txbxContent>
-                </v:textbox>
-              </v:shape>
-            </w:pict>
-          </mc:Fallback>
-        </mc:AlternateContent>
-      </w:r>
-      <w:r>
-        <w:rPr>
-          <w:noProof/>
-        </w:rPr>
-        <mc:AlternateContent>
-          <mc:Choice Requires="wps">
-            <w:drawing>
               <wp:anchor distT="0" distB="0" distL="114300" distR="114300" simplePos="0" relativeHeight="251701248" behindDoc="0" locked="0" layoutInCell="1" allowOverlap="1" wp14:anchorId="7A680A76" wp14:editId="728F64C4">
                 <wp:simplePos x="0" y="0"/>
                 <wp:positionH relativeFrom="column">
@@ -491,13 +582,7 @@
                                   <w:rPr>
                                     <w:rFonts w:ascii="Cambria Math" w:hAnsi="Cambria Math"/>
                                   </w:rPr>
-                                  <m:t>Y</m:t>
-                                </m:r>
-                                <m:r>
-                                  <w:rPr>
-                                    <w:rFonts w:ascii="Cambria Math" w:hAnsi="Cambria Math"/>
-                                  </w:rPr>
-                                  <m:t>(s)</m:t>
+                                  <m:t>Y(s)</m:t>
                                 </m:r>
                               </m:oMath>
                             </m:oMathPara>
@@ -735,7 +820,7 @@
         <mc:AlternateContent>
           <mc:Choice Requires="wps">
             <w:drawing>
-              <wp:anchor distT="0" distB="0" distL="114300" distR="114300" simplePos="0" relativeHeight="251673600" behindDoc="0" locked="0" layoutInCell="1" allowOverlap="1" wp14:anchorId="05BCBA0B" wp14:editId="3C9C6883">
+              <wp:anchor distT="0" distB="0" distL="114300" distR="114300" simplePos="0" relativeHeight="251673600" behindDoc="0" locked="0" layoutInCell="1" allowOverlap="1" wp14:anchorId="05BCBA0B" wp14:editId="32F3E8AD">
                 <wp:simplePos x="0" y="0"/>
                 <wp:positionH relativeFrom="column">
                   <wp:posOffset>-532100</wp:posOffset>
@@ -797,90 +882,7 @@
           </mc:Choice>
           <mc:Fallback>
             <w:pict>
-              <v:rect w14:anchorId="6FA02EF1" id="Rectangle 9" o:spid="_x0000_s1026" style="position:absolute;margin-left:-41.9pt;margin-top:136.6pt;width:165.5pt;height:80.3pt;z-index:251673600;visibility:visible;mso-wrap-style:square;mso-wrap-distance-left:9pt;mso-wrap-distance-top:0;mso-wrap-distance-right:9pt;mso-wrap-distance-bottom:0;mso-position-horizontal:absolute;mso-position-horizontal-relative:text;mso-position-vertical:absolute;mso-position-vertical-relative:text;v-text-anchor:middle" o:gfxdata="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" fillcolor="white [3201]" strokecolor="black [3213]" strokeweight="1.25pt"/>
-            </w:pict>
-          </mc:Fallback>
-        </mc:AlternateContent>
-      </w:r>
-      <w:r>
-        <w:rPr>
-          <w:noProof/>
-        </w:rPr>
-        <mc:AlternateContent>
-          <mc:Choice Requires="wps">
-            <w:drawing>
-              <wp:anchor distT="0" distB="0" distL="114300" distR="114300" simplePos="0" relativeHeight="251694080" behindDoc="0" locked="0" layoutInCell="1" allowOverlap="1" wp14:anchorId="7CBA6E12" wp14:editId="17E05E6A">
-                <wp:simplePos x="0" y="0"/>
-                <wp:positionH relativeFrom="column">
-                  <wp:posOffset>7219050</wp:posOffset>
-                </wp:positionH>
-                <wp:positionV relativeFrom="paragraph">
-                  <wp:posOffset>3933693</wp:posOffset>
-                </wp:positionV>
-                <wp:extent cx="620110" cy="304800"/>
-                <wp:effectExtent l="0" t="0" r="2540" b="0"/>
-                <wp:wrapNone/>
-                <wp:docPr id="25" name="Text Box 25"/>
-                <wp:cNvGraphicFramePr/>
-                <a:graphic xmlns:a="http://schemas.openxmlformats.org/drawingml/2006/main">
-                  <a:graphicData uri="http://schemas.microsoft.com/office/word/2010/wordprocessingShape">
-                    <wps:wsp>
-                      <wps:cNvSpPr txBox="1"/>
-                      <wps:spPr>
-                        <a:xfrm>
-                          <a:off x="0" y="0"/>
-                          <a:ext cx="620110" cy="304800"/>
-                        </a:xfrm>
-                        <a:prstGeom prst="rect">
-                          <a:avLst/>
-                        </a:prstGeom>
-                        <a:solidFill>
-                          <a:schemeClr val="lt1"/>
-                        </a:solidFill>
-                        <a:ln w="6350">
-                          <a:noFill/>
-                        </a:ln>
-                      </wps:spPr>
-                      <wps:txbx>
-                        <w:txbxContent>
-                          <w:p>
-                            <w:r>
-                              <w:t>Pump</w:t>
-                            </w:r>
-                          </w:p>
-                        </w:txbxContent>
-                      </wps:txbx>
-                      <wps:bodyPr rot="0" spcFirstLastPara="0" vertOverflow="overflow" horzOverflow="overflow" vert="horz" wrap="square" lIns="91440" tIns="45720" rIns="91440" bIns="45720" numCol="1" spcCol="0" rtlCol="0" fromWordArt="0" anchor="t" anchorCtr="0" forceAA="0" compatLnSpc="1">
-                        <a:prstTxWarp prst="textNoShape">
-                          <a:avLst/>
-                        </a:prstTxWarp>
-                        <a:noAutofit/>
-                      </wps:bodyPr>
-                    </wps:wsp>
-                  </a:graphicData>
-                </a:graphic>
-                <wp14:sizeRelH relativeFrom="margin">
-                  <wp14:pctWidth>0</wp14:pctWidth>
-                </wp14:sizeRelH>
-                <wp14:sizeRelV relativeFrom="margin">
-                  <wp14:pctHeight>0</wp14:pctHeight>
-                </wp14:sizeRelV>
-              </wp:anchor>
-            </w:drawing>
-          </mc:Choice>
-          <mc:Fallback>
-            <w:pict>
-              <v:shape w14:anchorId="7CBA6E12" id="Text Box 25" o:spid="_x0000_s1031" type="#_x0000_t202" style="position:absolute;margin-left:568.45pt;margin-top:309.75pt;width:48.85pt;height:24pt;z-index:251694080;visibility:visible;mso-wrap-style:square;mso-width-percent:0;mso-height-percent:0;mso-wrap-distance-left:9pt;mso-wrap-distance-top:0;mso-wrap-distance-right:9pt;mso-wrap-distance-bottom:0;mso-position-horizontal:absolute;mso-position-horizontal-relative:text;mso-position-vertical:absolute;mso-position-vertical-relative:text;mso-width-percent:0;mso-height-percent:0;mso-width-relative:margin;mso-height-relative:margin;v-text-anchor:top" o:gfxdata="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" fillcolor="white [3201]" stroked="f" strokeweight=".5pt">
-                <v:textbox>
-                  <w:txbxContent>
-                    <w:p>
-                      <w:r>
-                        <w:t>Pump</w:t>
-                      </w:r>
-                    </w:p>
-                  </w:txbxContent>
-                </v:textbox>
-              </v:shape>
+              <v:rect w14:anchorId="5C489171" id="Rectangle 9" o:spid="_x0000_s1026" style="position:absolute;margin-left:-41.9pt;margin-top:136.6pt;width:165.5pt;height:80.3pt;z-index:251673600;visibility:visible;mso-wrap-style:square;mso-wrap-distance-left:9pt;mso-wrap-distance-top:0;mso-wrap-distance-right:9pt;mso-wrap-distance-bottom:0;mso-position-horizontal:absolute;mso-position-horizontal-relative:text;mso-position-vertical:absolute;mso-position-vertical-relative:text;v-text-anchor:middle" o:gfxdata="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" fillcolor="white [3201]" strokecolor="black [3213]" strokeweight="1.25pt"/>
             </w:pict>
           </mc:Fallback>
         </mc:AlternateContent>
@@ -2007,6 +2009,7 @@
     <w:lsdException w:name="HTML Sample" w:semiHidden="1" w:unhideWhenUsed="1"/>
     <w:lsdException w:name="HTML Typewriter" w:semiHidden="1" w:unhideWhenUsed="1"/>
     <w:lsdException w:name="HTML Variable" w:semiHidden="1" w:unhideWhenUsed="1"/>
+    <w:lsdException w:name="Normal Table" w:semiHidden="1" w:unhideWhenUsed="1"/>
     <w:lsdException w:name="annotation subject" w:semiHidden="1" w:unhideWhenUsed="1"/>
     <w:lsdException w:name="No List" w:semiHidden="1" w:unhideWhenUsed="1"/>
     <w:lsdException w:name="Outline List 1" w:semiHidden="1" w:unhideWhenUsed="1"/>
@@ -2053,8 +2056,10 @@
     <w:lsdException w:name="Table Subtle 2" w:semiHidden="1" w:unhideWhenUsed="1"/>
     <w:lsdException w:name="Table Web 1" w:semiHidden="1" w:unhideWhenUsed="1"/>
     <w:lsdException w:name="Table Web 2" w:semiHidden="1" w:unhideWhenUsed="1"/>
+    <w:lsdException w:name="Table Web 3" w:semiHidden="1" w:unhideWhenUsed="1"/>
     <w:lsdException w:name="Balloon Text" w:semiHidden="1" w:unhideWhenUsed="1"/>
     <w:lsdException w:name="Table Grid" w:uiPriority="39"/>
+    <w:lsdException w:name="Table Theme" w:semiHidden="1" w:unhideWhenUsed="1"/>
     <w:lsdException w:name="Placeholder Text" w:semiHidden="1"/>
     <w:lsdException w:name="No Spacing" w:uiPriority="1" w:qFormat="1"/>
     <w:lsdException w:name="Light Shading" w:uiPriority="60"/>

</xml_diff>